<commit_message>
initial instruction for lab 01
</commit_message>
<xml_diff>
--- a/practice/lab_01/tp_lab_01.docx
+++ b/practice/lab_01/tp_lab_01.docx
@@ -2,7 +2,2240 @@
 <file path=word/document.xml><?xml version="1.0" encoding="utf-8"?>
 <w:document xmlns:wpc="http://schemas.microsoft.com/office/word/2010/wordprocessingCanvas" xmlns:cx="http://schemas.microsoft.com/office/drawing/2014/chartex" xmlns:cx1="http://schemas.microsoft.com/office/drawing/2015/9/8/chartex" xmlns:cx2="http://schemas.microsoft.com/office/drawing/2015/10/21/chartex" xmlns:cx3="http://schemas.microsoft.com/office/drawing/2016/5/9/chartex" xmlns:cx4="http://schemas.microsoft.com/office/drawing/2016/5/10/chartex" xmlns:cx5="http://schemas.microsoft.com/office/drawing/2016/5/11/chartex" xmlns:cx6="http://schemas.microsoft.com/office/drawing/2016/5/12/chartex" xmlns:cx7="http://schemas.microsoft.com/office/drawing/2016/5/13/chartex" xmlns:cx8="http://schemas.microsoft.com/office/drawing/2016/5/14/chartex" xmlns:mc="http://schemas.openxmlformats.org/markup-compatibility/2006" xmlns:aink="http://schemas.microsoft.com/office/drawing/2016/ink" xmlns:am3d="http://schemas.microsoft.com/office/drawing/2017/model3d" xmlns:o="urn:schemas-microsoft-com:office:office" xmlns:oel="http://schemas.microsoft.com/office/2019/extlst" xmlns:r="http://schemas.openxmlformats.org/officeDocument/2006/relationships" xmlns:m="http://schemas.openxmlformats.org/officeDocument/2006/math" xmlns:v="urn:schemas-microsoft-com:vml" xmlns:wp14="http://schemas.microsoft.com/office/word/2010/wordprocessingDrawing" xmlns:wp="http://schemas.openxmlformats.org/drawingml/2006/wordprocessingDrawing" xmlns:w10="urn:schemas-microsoft-com:office:word" xmlns:w="http://schemas.openxmlformats.org/wordprocessingml/2006/main" xmlns:w14="http://schemas.microsoft.com/office/word/2010/wordml" xmlns:w15="http://schemas.microsoft.com/office/word/2012/wordml" xmlns:w16cex="http://schemas.microsoft.com/office/word/2018/wordml/cex" xmlns:w16cid="http://schemas.microsoft.com/office/word/2016/wordml/cid" xmlns:w16="http://schemas.microsoft.com/office/word/2018/wordml" xmlns:w16sdtdh="http://schemas.microsoft.com/office/word/2020/wordml/sdtdatahash" xmlns:w16se="http://schemas.microsoft.com/office/word/2015/wordml/symex" xmlns:wpg="http://schemas.microsoft.com/office/word/2010/wordprocessingGroup" xmlns:wpi="http://schemas.microsoft.com/office/word/2010/wordprocessingInk" xmlns:wne="http://schemas.microsoft.com/office/word/2006/wordml" xmlns:wps="http://schemas.microsoft.com/office/word/2010/wordprocessingShape" mc:Ignorable="w14 w15 w16se w16cid w16 w16cex w16sdtdh wp14">
   <w:body>
+    <w:p>
+      <w:pPr>
+        <w:jc w:val="right"/>
+      </w:pPr>
+      <w:r>
+        <w:t>Технології програмування</w:t>
+      </w:r>
+    </w:p>
+    <w:p>
+      <w:pPr>
+        <w:jc w:val="right"/>
+      </w:pPr>
+      <w:r>
+        <w:t>Лабораторна робота №1</w:t>
+      </w:r>
+    </w:p>
+    <w:p>
+      <w:pPr>
+        <w:jc w:val="right"/>
+        <w:rPr>
+          <w:b/>
+          <w:bCs/>
+        </w:rPr>
+      </w:pPr>
+      <w:r>
+        <w:rPr>
+          <w:b/>
+          <w:bCs/>
+        </w:rPr>
+        <w:t>Списки. Словники. Кортежі</w:t>
+      </w:r>
+    </w:p>
     <w:p/>
+    <w:p>
+      <w:r>
+        <w:rPr>
+          <w:b/>
+          <w:bCs/>
+        </w:rPr>
+        <w:t>Мета роботи</w:t>
+      </w:r>
+      <w:r>
+        <w:t>: Використовуючи теоретичне підґрунтя про складні структури даних Списки, Словники Кортежі, та використовуючи існуючий код, доробити програму додавши функціонал, що буде вказано в завданні до лабораторної роботи.</w:t>
+      </w:r>
+    </w:p>
+    <w:p>
+      <w:pPr>
+        <w:ind w:firstLine="0"/>
+        <w:jc w:val="center"/>
+        <w:rPr>
+          <w:b/>
+          <w:bCs/>
+        </w:rPr>
+      </w:pPr>
+      <w:r>
+        <w:rPr>
+          <w:b/>
+          <w:bCs/>
+        </w:rPr>
+        <w:t>Теоретичні відомості</w:t>
+      </w:r>
+    </w:p>
+    <w:p>
+      <w:pPr>
+        <w:rPr>
+          <w:b/>
+          <w:bCs/>
+        </w:rPr>
+      </w:pPr>
+      <w:r>
+        <w:rPr>
+          <w:b/>
+          <w:bCs/>
+        </w:rPr>
+        <w:t>Списки</w:t>
+      </w:r>
+    </w:p>
+    <w:p>
+      <w:r>
+        <w:t>Масив – набір фіксованої кількості елементів, що розміщені в пам’яті комп’ютера безпосередньо один за одним, а доступ до них здійснюється за індексом (номер даного елементу в масиві).</w:t>
+      </w:r>
+    </w:p>
+    <w:p>
+      <w:r>
+        <w:t>В Python для реалізації масиву використовуються списки. Список – тип даних, що представляє собою послідовність певних значень, що можуть повторюватись. Але на відміну від масиву –</w:t>
+      </w:r>
+      <w:r>
+        <w:t xml:space="preserve"> </w:t>
+      </w:r>
+      <w:r>
+        <w:t>кількість елементів у списку може бути довільною.</w:t>
+      </w:r>
+    </w:p>
+    <w:p>
+      <w:r>
+        <w:t>Списки – структура даних, що може містити елементи різних типів, що перераховані через кому та заключені в квадратні дужки.</w:t>
+      </w:r>
+    </w:p>
+    <w:p>
+      <w:r>
+        <w:t xml:space="preserve">Списки служать для того, щоб зберігати об’єкти в певному порядку, особливо якщо порядок або вміст можуть змінюватися. Можна змінювати список, додати в нього нові елементи, а також видалити або перезаписати </w:t>
+      </w:r>
+      <w:r>
+        <w:lastRenderedPageBreak/>
+        <w:t>існуючі. Можна змінити кількість елементів у списку, а також самі елементи. Одне і те ж значення може зустрічатися в списку кілька разів.</w:t>
+      </w:r>
+    </w:p>
+    <w:p>
+      <w:r>
+        <w:t>Приклад визначення списку</w:t>
+      </w:r>
+    </w:p>
+    <w:tbl>
+      <w:tblPr>
+        <w:tblStyle w:val="TableGrid"/>
+        <w:tblW w:w="0" w:type="auto"/>
+        <w:tblInd w:w="715" w:type="dxa"/>
+        <w:tblLook w:val="04A0" w:firstRow="1" w:lastRow="0" w:firstColumn="1" w:lastColumn="0" w:noHBand="0" w:noVBand="1"/>
+      </w:tblPr>
+      <w:tblGrid>
+        <w:gridCol w:w="8635"/>
+      </w:tblGrid>
+      <w:tr>
+        <w:tc>
+          <w:tcPr>
+            <w:tcW w:w="8635" w:type="dxa"/>
+          </w:tcPr>
+          <w:p>
+            <w:pPr>
+              <w:ind w:firstLine="0"/>
+              <w:rPr>
+                <w:rFonts w:ascii="Courier New" w:hAnsi="Courier New" w:cs="Courier New"/>
+                <w:sz w:val="20"/>
+                <w:szCs w:val="20"/>
+              </w:rPr>
+            </w:pPr>
+            <w:r>
+              <w:rPr>
+                <w:rFonts w:ascii="Courier New" w:hAnsi="Courier New" w:cs="Courier New"/>
+                <w:sz w:val="20"/>
+                <w:szCs w:val="20"/>
+              </w:rPr>
+              <w:t>list_num = ["1", "2", "3"]</w:t>
+            </w:r>
+          </w:p>
+          <w:p>
+            <w:pPr>
+              <w:ind w:firstLine="0"/>
+              <w:rPr>
+                <w:rFonts w:ascii="Courier New" w:hAnsi="Courier New" w:cs="Courier New"/>
+                <w:sz w:val="20"/>
+                <w:szCs w:val="20"/>
+              </w:rPr>
+            </w:pPr>
+            <w:r>
+              <w:rPr>
+                <w:rFonts w:ascii="Courier New" w:hAnsi="Courier New" w:cs="Courier New"/>
+                <w:sz w:val="20"/>
+                <w:szCs w:val="20"/>
+              </w:rPr>
+              <w:t>print(list_num)</w:t>
+            </w:r>
+          </w:p>
+          <w:p>
+            <w:pPr>
+              <w:spacing w:after="0"/>
+              <w:ind w:firstLine="0"/>
+              <w:rPr>
+                <w:rFonts w:ascii="Courier New" w:hAnsi="Courier New" w:cs="Courier New"/>
+                <w:sz w:val="20"/>
+                <w:szCs w:val="20"/>
+              </w:rPr>
+            </w:pPr>
+            <w:r>
+              <w:rPr>
+                <w:rFonts w:ascii="Courier New" w:hAnsi="Courier New" w:cs="Courier New"/>
+                <w:sz w:val="20"/>
+                <w:szCs w:val="20"/>
+              </w:rPr>
+              <w:t>list_str = ["aa", "bb", "cc"]</w:t>
+            </w:r>
+          </w:p>
+          <w:p>
+            <w:pPr>
+              <w:ind w:firstLine="0"/>
+            </w:pPr>
+            <w:r>
+              <w:rPr>
+                <w:rFonts w:ascii="Courier New" w:hAnsi="Courier New" w:cs="Courier New"/>
+                <w:sz w:val="20"/>
+                <w:szCs w:val="20"/>
+              </w:rPr>
+              <w:t>print(list_str)</w:t>
+            </w:r>
+          </w:p>
+        </w:tc>
+      </w:tr>
+    </w:tbl>
+    <w:p>
+      <w:r>
+        <w:t>Результат</w:t>
+      </w:r>
+    </w:p>
+    <w:tbl>
+      <w:tblPr>
+        <w:tblStyle w:val="TableGrid"/>
+        <w:tblW w:w="0" w:type="auto"/>
+        <w:tblInd w:w="715" w:type="dxa"/>
+        <w:tblLook w:val="04A0" w:firstRow="1" w:lastRow="0" w:firstColumn="1" w:lastColumn="0" w:noHBand="0" w:noVBand="1"/>
+      </w:tblPr>
+      <w:tblGrid>
+        <w:gridCol w:w="8635"/>
+      </w:tblGrid>
+      <w:tr>
+        <w:tc>
+          <w:tcPr>
+            <w:tcW w:w="8635" w:type="dxa"/>
+          </w:tcPr>
+          <w:p>
+            <w:pPr>
+              <w:spacing w:after="0"/>
+              <w:ind w:firstLine="0"/>
+              <w:rPr>
+                <w:rFonts w:ascii="Courier New" w:hAnsi="Courier New" w:cs="Courier New"/>
+                <w:sz w:val="20"/>
+                <w:szCs w:val="20"/>
+              </w:rPr>
+            </w:pPr>
+            <w:r>
+              <w:rPr>
+                <w:rFonts w:ascii="Courier New" w:hAnsi="Courier New" w:cs="Courier New"/>
+                <w:sz w:val="20"/>
+                <w:szCs w:val="20"/>
+              </w:rPr>
+              <w:t>['1', '2', '3']</w:t>
+            </w:r>
+          </w:p>
+          <w:p>
+            <w:pPr>
+              <w:ind w:firstLine="0"/>
+            </w:pPr>
+            <w:r>
+              <w:rPr>
+                <w:rFonts w:ascii="Courier New" w:hAnsi="Courier New" w:cs="Courier New"/>
+                <w:sz w:val="20"/>
+                <w:szCs w:val="20"/>
+              </w:rPr>
+              <w:t>['aa', 'bb', 'cc']</w:t>
+            </w:r>
+          </w:p>
+        </w:tc>
+      </w:tr>
+    </w:tbl>
+    <w:p>
+      <w:r>
+        <w:t>Крім того, за допомогою функції list() можна створити порожній список</w:t>
+      </w:r>
+    </w:p>
+    <w:p>
+      <w:r>
+        <w:t>Список містить різні дані, звертатися до яких можна через ім’я списку та вказавши зміщення необхідного елементу</w:t>
+      </w:r>
+    </w:p>
+    <w:tbl>
+      <w:tblPr>
+        <w:tblStyle w:val="TableGrid"/>
+        <w:tblW w:w="0" w:type="auto"/>
+        <w:tblInd w:w="715" w:type="dxa"/>
+        <w:tblLook w:val="04A0" w:firstRow="1" w:lastRow="0" w:firstColumn="1" w:lastColumn="0" w:noHBand="0" w:noVBand="1"/>
+      </w:tblPr>
+      <w:tblGrid>
+        <w:gridCol w:w="8635"/>
+      </w:tblGrid>
+      <w:tr>
+        <w:tc>
+          <w:tcPr>
+            <w:tcW w:w="8635" w:type="dxa"/>
+          </w:tcPr>
+          <w:p>
+            <w:pPr>
+              <w:spacing w:after="0"/>
+              <w:ind w:firstLine="0"/>
+              <w:rPr>
+                <w:rFonts w:ascii="Courier New" w:hAnsi="Courier New" w:cs="Courier New"/>
+                <w:sz w:val="20"/>
+                <w:szCs w:val="20"/>
+              </w:rPr>
+            </w:pPr>
+            <w:r>
+              <w:rPr>
+                <w:rFonts w:ascii="Courier New" w:hAnsi="Courier New" w:cs="Courier New"/>
+                <w:sz w:val="20"/>
+                <w:szCs w:val="20"/>
+              </w:rPr>
+              <w:t>students = ["Ihor", "Dima", "Serge"]</w:t>
+            </w:r>
+          </w:p>
+          <w:p>
+            <w:pPr>
+              <w:spacing w:after="0"/>
+              <w:ind w:firstLine="0"/>
+              <w:rPr>
+                <w:rFonts w:ascii="Courier New" w:hAnsi="Courier New" w:cs="Courier New"/>
+                <w:sz w:val="20"/>
+                <w:szCs w:val="20"/>
+              </w:rPr>
+            </w:pPr>
+            <w:r>
+              <w:rPr>
+                <w:rFonts w:ascii="Courier New" w:hAnsi="Courier New" w:cs="Courier New"/>
+                <w:sz w:val="20"/>
+                <w:szCs w:val="20"/>
+              </w:rPr>
+              <w:t xml:space="preserve">print(students) </w:t>
+            </w:r>
+          </w:p>
+          <w:p>
+            <w:pPr>
+              <w:ind w:firstLine="0"/>
+            </w:pPr>
+            <w:r>
+              <w:rPr>
+                <w:rFonts w:ascii="Courier New" w:hAnsi="Courier New" w:cs="Courier New"/>
+                <w:sz w:val="20"/>
+                <w:szCs w:val="20"/>
+              </w:rPr>
+              <w:t>print(students[0])</w:t>
+            </w:r>
+          </w:p>
+        </w:tc>
+      </w:tr>
+    </w:tbl>
+    <w:p>
+      <w:r>
+        <w:t>Результат</w:t>
+      </w:r>
+    </w:p>
+    <w:tbl>
+      <w:tblPr>
+        <w:tblStyle w:val="TableGrid"/>
+        <w:tblW w:w="0" w:type="auto"/>
+        <w:tblInd w:w="715" w:type="dxa"/>
+        <w:tblLook w:val="04A0" w:firstRow="1" w:lastRow="0" w:firstColumn="1" w:lastColumn="0" w:noHBand="0" w:noVBand="1"/>
+      </w:tblPr>
+      <w:tblGrid>
+        <w:gridCol w:w="8635"/>
+      </w:tblGrid>
+      <w:tr>
+        <w:tc>
+          <w:tcPr>
+            <w:tcW w:w="8635" w:type="dxa"/>
+          </w:tcPr>
+          <w:p>
+            <w:pPr>
+              <w:ind w:firstLine="0"/>
+              <w:rPr>
+                <w:rFonts w:ascii="Courier New" w:hAnsi="Courier New" w:cs="Courier New"/>
+                <w:sz w:val="20"/>
+                <w:szCs w:val="20"/>
+              </w:rPr>
+            </w:pPr>
+            <w:r>
+              <w:rPr>
+                <w:rFonts w:ascii="Courier New" w:hAnsi="Courier New" w:cs="Courier New"/>
+                <w:sz w:val="20"/>
+                <w:szCs w:val="20"/>
+              </w:rPr>
+              <w:t>['Ihor', 'Dima', 'Serge']</w:t>
+            </w:r>
+          </w:p>
+          <w:p>
+            <w:pPr>
+              <w:ind w:firstLine="0"/>
+            </w:pPr>
+            <w:r>
+              <w:rPr>
+                <w:rFonts w:ascii="Courier New" w:hAnsi="Courier New" w:cs="Courier New"/>
+                <w:sz w:val="20"/>
+                <w:szCs w:val="20"/>
+              </w:rPr>
+              <w:t>Ihor</w:t>
+            </w:r>
+          </w:p>
+        </w:tc>
+      </w:tr>
+    </w:tbl>
+    <w:p/>
+    <w:p>
+      <w:r>
+        <w:t xml:space="preserve">Використовуючи методи списку можна виконувати необхідні операції. </w:t>
+      </w:r>
+      <w:r>
+        <w:t xml:space="preserve">Для додавання елементів в кінець списку – використовують метод </w:t>
+      </w:r>
+      <w:r>
+        <w:rPr>
+          <w:b/>
+          <w:bCs/>
+        </w:rPr>
+        <w:t>append()</w:t>
+      </w:r>
+      <w:r>
+        <w:t xml:space="preserve">. </w:t>
+      </w:r>
+      <w:r>
+        <w:t xml:space="preserve">Можна об’єднати один список з іншим за допомогою методу </w:t>
+      </w:r>
+      <w:r>
+        <w:rPr>
+          <w:b/>
+          <w:bCs/>
+        </w:rPr>
+        <w:t>extend()</w:t>
+      </w:r>
+      <w:r>
+        <w:t>.</w:t>
+      </w:r>
+      <w:r>
+        <w:t xml:space="preserve"> </w:t>
+      </w:r>
+      <w:r>
+        <w:t xml:space="preserve">Функція </w:t>
+      </w:r>
+      <w:r>
+        <w:rPr>
+          <w:b/>
+          <w:bCs/>
+        </w:rPr>
+        <w:t>append()</w:t>
+      </w:r>
+      <w:r>
+        <w:t xml:space="preserve"> додає елементи тільки в кінець списку. Коли потрібно додати елемент в задану позицію, використовується функція </w:t>
+      </w:r>
+      <w:r>
+        <w:rPr>
+          <w:b/>
+          <w:bCs/>
+        </w:rPr>
+        <w:t>insert().</w:t>
+      </w:r>
+      <w:r>
+        <w:rPr>
+          <w:b/>
+          <w:bCs/>
+        </w:rPr>
+        <w:t xml:space="preserve"> </w:t>
+      </w:r>
+    </w:p>
+    <w:p>
+      <w:r>
+        <w:t xml:space="preserve">За допомогою функції </w:t>
+      </w:r>
+      <w:r>
+        <w:rPr>
+          <w:b/>
+          <w:bCs/>
+        </w:rPr>
+        <w:t>pop()</w:t>
+      </w:r>
+      <w:r>
+        <w:t xml:space="preserve"> можна отримати елемент зі списку і в той же час видалити його. Якщо викликати функцію </w:t>
+      </w:r>
+      <w:r>
+        <w:rPr>
+          <w:b/>
+          <w:bCs/>
+        </w:rPr>
+        <w:t>pop()</w:t>
+      </w:r>
+      <w:r>
+        <w:t xml:space="preserve"> і вказати зсув, вона </w:t>
+      </w:r>
+      <w:r>
+        <w:lastRenderedPageBreak/>
+        <w:t>поверне елемент, що знаходиться в заданій позиції. Якщо аргумент не вказано – буде використано значення -1. Так, виклик pop(0) поверне головний (початковий) елемент списку, а виклик pop() або pop(-1) – кінцевий елемент</w:t>
+      </w:r>
+      <w:r>
+        <w:t>.</w:t>
+      </w:r>
+    </w:p>
+    <w:p>
+      <w:r>
+        <w:t>Для проходження по списку використовуються цикли</w:t>
+      </w:r>
+    </w:p>
+    <w:tbl>
+      <w:tblPr>
+        <w:tblStyle w:val="TableGrid"/>
+        <w:tblW w:w="0" w:type="auto"/>
+        <w:tblInd w:w="625" w:type="dxa"/>
+        <w:tblLook w:val="04A0" w:firstRow="1" w:lastRow="0" w:firstColumn="1" w:lastColumn="0" w:noHBand="0" w:noVBand="1"/>
+      </w:tblPr>
+      <w:tblGrid>
+        <w:gridCol w:w="8725"/>
+      </w:tblGrid>
+      <w:tr>
+        <w:tc>
+          <w:tcPr>
+            <w:tcW w:w="8725" w:type="dxa"/>
+          </w:tcPr>
+          <w:p>
+            <w:pPr>
+              <w:ind w:firstLine="0"/>
+              <w:rPr>
+                <w:rFonts w:ascii="Courier New" w:hAnsi="Courier New" w:cs="Courier New"/>
+                <w:sz w:val="20"/>
+                <w:szCs w:val="20"/>
+              </w:rPr>
+            </w:pPr>
+            <w:r>
+              <w:rPr>
+                <w:rFonts w:ascii="Courier New" w:hAnsi="Courier New" w:cs="Courier New"/>
+                <w:sz w:val="20"/>
+                <w:szCs w:val="20"/>
+              </w:rPr>
+              <w:t>students = ["Ihor", "Dima", "Serge"]</w:t>
+            </w:r>
+          </w:p>
+          <w:p>
+            <w:pPr>
+              <w:spacing w:after="0"/>
+              <w:ind w:firstLine="0"/>
+              <w:rPr>
+                <w:rFonts w:ascii="Courier New" w:hAnsi="Courier New" w:cs="Courier New"/>
+                <w:sz w:val="20"/>
+                <w:szCs w:val="20"/>
+                <w:lang w:val="en-US"/>
+              </w:rPr>
+            </w:pPr>
+            <w:r>
+              <w:rPr>
+                <w:rFonts w:ascii="Courier New" w:hAnsi="Courier New" w:cs="Courier New"/>
+                <w:sz w:val="20"/>
+                <w:szCs w:val="20"/>
+                <w:lang w:val="en-US"/>
+              </w:rPr>
+              <w:t>for name in students:</w:t>
+            </w:r>
+          </w:p>
+          <w:p>
+            <w:pPr>
+              <w:ind w:firstLine="0"/>
+              <w:rPr>
+                <w:lang w:val="en-US"/>
+              </w:rPr>
+            </w:pPr>
+            <w:r>
+              <w:rPr>
+                <w:rFonts w:ascii="Courier New" w:hAnsi="Courier New" w:cs="Courier New"/>
+                <w:sz w:val="20"/>
+                <w:szCs w:val="20"/>
+                <w:lang w:val="en-US"/>
+              </w:rPr>
+              <w:t xml:space="preserve">    print(name)</w:t>
+            </w:r>
+          </w:p>
+        </w:tc>
+      </w:tr>
+    </w:tbl>
+    <w:p>
+      <w:r>
+        <w:t>Результат</w:t>
+      </w:r>
+    </w:p>
+    <w:tbl>
+      <w:tblPr>
+        <w:tblStyle w:val="TableGrid"/>
+        <w:tblW w:w="0" w:type="auto"/>
+        <w:tblInd w:w="625" w:type="dxa"/>
+        <w:tblLook w:val="04A0" w:firstRow="1" w:lastRow="0" w:firstColumn="1" w:lastColumn="0" w:noHBand="0" w:noVBand="1"/>
+      </w:tblPr>
+      <w:tblGrid>
+        <w:gridCol w:w="8725"/>
+      </w:tblGrid>
+      <w:tr>
+        <w:tc>
+          <w:tcPr>
+            <w:tcW w:w="8725" w:type="dxa"/>
+          </w:tcPr>
+          <w:p>
+            <w:pPr>
+              <w:spacing w:after="0"/>
+              <w:ind w:firstLine="0"/>
+              <w:rPr>
+                <w:rFonts w:ascii="Courier New" w:hAnsi="Courier New" w:cs="Courier New"/>
+                <w:sz w:val="20"/>
+                <w:szCs w:val="20"/>
+              </w:rPr>
+            </w:pPr>
+            <w:r>
+              <w:rPr>
+                <w:rFonts w:ascii="Courier New" w:hAnsi="Courier New" w:cs="Courier New"/>
+                <w:sz w:val="20"/>
+                <w:szCs w:val="20"/>
+              </w:rPr>
+              <w:t xml:space="preserve">Ihor </w:t>
+            </w:r>
+          </w:p>
+          <w:p>
+            <w:pPr>
+              <w:spacing w:after="0"/>
+              <w:ind w:firstLine="0"/>
+              <w:rPr>
+                <w:rFonts w:ascii="Courier New" w:hAnsi="Courier New" w:cs="Courier New"/>
+                <w:sz w:val="20"/>
+                <w:szCs w:val="20"/>
+              </w:rPr>
+            </w:pPr>
+            <w:r>
+              <w:rPr>
+                <w:rFonts w:ascii="Courier New" w:hAnsi="Courier New" w:cs="Courier New"/>
+                <w:sz w:val="20"/>
+                <w:szCs w:val="20"/>
+              </w:rPr>
+              <w:t xml:space="preserve">Dima </w:t>
+            </w:r>
+          </w:p>
+          <w:p>
+            <w:pPr>
+              <w:ind w:firstLine="0"/>
+            </w:pPr>
+            <w:r>
+              <w:rPr>
+                <w:rFonts w:ascii="Courier New" w:hAnsi="Courier New" w:cs="Courier New"/>
+                <w:sz w:val="20"/>
+                <w:szCs w:val="20"/>
+              </w:rPr>
+              <w:t>Serge</w:t>
+            </w:r>
+          </w:p>
+        </w:tc>
+      </w:tr>
+    </w:tbl>
+    <w:p/>
+    <w:p>
+      <w:pPr>
+        <w:rPr>
+          <w:b/>
+          <w:bCs/>
+        </w:rPr>
+      </w:pPr>
+      <w:r>
+        <w:rPr>
+          <w:b/>
+          <w:bCs/>
+        </w:rPr>
+        <w:t>Словники</w:t>
+      </w:r>
+    </w:p>
+    <w:p>
+      <w:r>
+        <w:t>Словник дуже схожий на список, але порядок елементів в ньому не має значення, і вони вибираються не за допомогою зміщення. Замість цього для кожного значення вказується пов’язаний з ним унікальний ключ. Таким ключем може бути об’єкт одного з незмінних типів: рядок, булева змінна, ціле число, число з плаваючою точкою, кортеж і іншими об’єктами. Елементи словника можуть містити об’єкти довільного типу даних і мати необмежений рівень вкладеності. Елементи в словниках розташовуються в довільному порядку</w:t>
+      </w:r>
+      <w:r>
+        <w:t>.</w:t>
+      </w:r>
+    </w:p>
+    <w:p>
+      <w:r>
+        <w:t>Словники можна змінювати – це означає, що можна додати, видалити і змінити їх елементи, які мають вигляд "ключ – значення"</w:t>
+      </w:r>
+    </w:p>
+    <w:p>
+      <w:r>
+        <w:t>Щоб створити словник, необхідно заключити в фігурні дужки ({}) розділені комами пари ключ: значення.</w:t>
+      </w:r>
+    </w:p>
+    <w:tbl>
+      <w:tblPr>
+        <w:tblStyle w:val="TableGrid"/>
+        <w:tblW w:w="0" w:type="auto"/>
+        <w:tblInd w:w="715" w:type="dxa"/>
+        <w:tblLook w:val="04A0" w:firstRow="1" w:lastRow="0" w:firstColumn="1" w:lastColumn="0" w:noHBand="0" w:noVBand="1"/>
+      </w:tblPr>
+      <w:tblGrid>
+        <w:gridCol w:w="8635"/>
+      </w:tblGrid>
+      <w:tr>
+        <w:tc>
+          <w:tcPr>
+            <w:tcW w:w="8635" w:type="dxa"/>
+          </w:tcPr>
+          <w:p>
+            <w:pPr>
+              <w:spacing w:after="0"/>
+              <w:ind w:firstLine="0"/>
+              <w:rPr>
+                <w:rFonts w:ascii="Courier New" w:hAnsi="Courier New" w:cs="Courier New"/>
+                <w:sz w:val="20"/>
+                <w:szCs w:val="20"/>
+                <w:lang w:val="en-US"/>
+              </w:rPr>
+            </w:pPr>
+            <w:r>
+              <w:rPr>
+                <w:rFonts w:ascii="Courier New" w:hAnsi="Courier New" w:cs="Courier New"/>
+                <w:sz w:val="20"/>
+                <w:szCs w:val="20"/>
+                <w:lang w:val="en-US"/>
+              </w:rPr>
+              <w:t>animals = {</w:t>
+            </w:r>
+          </w:p>
+          <w:p>
+            <w:pPr>
+              <w:spacing w:after="0"/>
+              <w:ind w:firstLine="0"/>
+              <w:rPr>
+                <w:rFonts w:ascii="Courier New" w:hAnsi="Courier New" w:cs="Courier New"/>
+                <w:sz w:val="20"/>
+                <w:szCs w:val="20"/>
+                <w:lang w:val="en-US"/>
+              </w:rPr>
+            </w:pPr>
+            <w:r>
+              <w:rPr>
+                <w:rFonts w:ascii="Courier New" w:hAnsi="Courier New" w:cs="Courier New"/>
+                <w:sz w:val="20"/>
+                <w:szCs w:val="20"/>
+                <w:lang w:val="en-US"/>
+              </w:rPr>
+              <w:lastRenderedPageBreak/>
+              <w:t xml:space="preserve">    "dog" : 4, </w:t>
+            </w:r>
+          </w:p>
+          <w:p>
+            <w:pPr>
+              <w:spacing w:after="0"/>
+              <w:ind w:firstLine="0"/>
+              <w:rPr>
+                <w:rFonts w:ascii="Courier New" w:hAnsi="Courier New" w:cs="Courier New"/>
+                <w:sz w:val="20"/>
+                <w:szCs w:val="20"/>
+                <w:lang w:val="en-US"/>
+              </w:rPr>
+            </w:pPr>
+            <w:r>
+              <w:rPr>
+                <w:rFonts w:ascii="Courier New" w:hAnsi="Courier New" w:cs="Courier New"/>
+                <w:sz w:val="20"/>
+                <w:szCs w:val="20"/>
+                <w:lang w:val="en-US"/>
+              </w:rPr>
+              <w:t xml:space="preserve">    "cat" : 4, </w:t>
+            </w:r>
+          </w:p>
+          <w:p>
+            <w:pPr>
+              <w:spacing w:after="0"/>
+              <w:ind w:firstLine="0"/>
+              <w:rPr>
+                <w:rFonts w:ascii="Courier New" w:hAnsi="Courier New" w:cs="Courier New"/>
+                <w:sz w:val="20"/>
+                <w:szCs w:val="20"/>
+                <w:lang w:val="en-US"/>
+              </w:rPr>
+            </w:pPr>
+            <w:r>
+              <w:rPr>
+                <w:rFonts w:ascii="Courier New" w:hAnsi="Courier New" w:cs="Courier New"/>
+                <w:sz w:val="20"/>
+                <w:szCs w:val="20"/>
+                <w:lang w:val="en-US"/>
+              </w:rPr>
+              <w:t xml:space="preserve">    "goose": 2</w:t>
+            </w:r>
+          </w:p>
+          <w:p>
+            <w:pPr>
+              <w:spacing w:after="0"/>
+              <w:ind w:firstLine="0"/>
+              <w:rPr>
+                <w:rFonts w:ascii="Courier New" w:hAnsi="Courier New" w:cs="Courier New"/>
+                <w:sz w:val="20"/>
+                <w:szCs w:val="20"/>
+                <w:lang w:val="en-US"/>
+              </w:rPr>
+            </w:pPr>
+            <w:r>
+              <w:rPr>
+                <w:rFonts w:ascii="Courier New" w:hAnsi="Courier New" w:cs="Courier New"/>
+                <w:sz w:val="20"/>
+                <w:szCs w:val="20"/>
+                <w:lang w:val="en-US"/>
+              </w:rPr>
+              <w:t>}</w:t>
+            </w:r>
+          </w:p>
+          <w:p>
+            <w:pPr>
+              <w:spacing w:after="0"/>
+              <w:ind w:firstLine="0"/>
+              <w:rPr>
+                <w:rFonts w:ascii="Courier New" w:hAnsi="Courier New" w:cs="Courier New"/>
+                <w:sz w:val="20"/>
+                <w:szCs w:val="20"/>
+                <w:lang w:val="en-US"/>
+              </w:rPr>
+            </w:pPr>
+          </w:p>
+          <w:p>
+            <w:pPr>
+              <w:ind w:firstLine="0"/>
+              <w:rPr>
+                <w:lang w:val="en-US"/>
+              </w:rPr>
+            </w:pPr>
+            <w:r>
+              <w:rPr>
+                <w:rFonts w:ascii="Courier New" w:hAnsi="Courier New" w:cs="Courier New"/>
+                <w:sz w:val="20"/>
+                <w:szCs w:val="20"/>
+                <w:lang w:val="en-US"/>
+              </w:rPr>
+              <w:t>print(animals)</w:t>
+            </w:r>
+          </w:p>
+        </w:tc>
+      </w:tr>
+    </w:tbl>
+    <w:p>
+      <w:r>
+        <w:lastRenderedPageBreak/>
+        <w:t>Результат</w:t>
+      </w:r>
+    </w:p>
+    <w:tbl>
+      <w:tblPr>
+        <w:tblStyle w:val="TableGrid"/>
+        <w:tblW w:w="0" w:type="auto"/>
+        <w:tblInd w:w="625" w:type="dxa"/>
+        <w:tblLook w:val="04A0" w:firstRow="1" w:lastRow="0" w:firstColumn="1" w:lastColumn="0" w:noHBand="0" w:noVBand="1"/>
+      </w:tblPr>
+      <w:tblGrid>
+        <w:gridCol w:w="8725"/>
+      </w:tblGrid>
+      <w:tr>
+        <w:tc>
+          <w:tcPr>
+            <w:tcW w:w="8725" w:type="dxa"/>
+          </w:tcPr>
+          <w:p>
+            <w:pPr>
+              <w:ind w:firstLine="0"/>
+              <w:rPr>
+                <w:rFonts w:ascii="Courier New" w:hAnsi="Courier New" w:cs="Courier New"/>
+                <w:sz w:val="20"/>
+                <w:szCs w:val="20"/>
+              </w:rPr>
+            </w:pPr>
+            <w:r>
+              <w:rPr>
+                <w:rFonts w:ascii="Courier New" w:hAnsi="Courier New" w:cs="Courier New"/>
+                <w:sz w:val="20"/>
+                <w:szCs w:val="20"/>
+              </w:rPr>
+              <w:t>{'dog': 4, 'cat': 4, 'goose': 2}</w:t>
+            </w:r>
+          </w:p>
+        </w:tc>
+      </w:tr>
+    </w:tbl>
+    <w:p/>
+    <w:p>
+      <w:r>
+        <w:t xml:space="preserve">Можна використовувати функцію </w:t>
+      </w:r>
+      <w:r>
+        <w:rPr>
+          <w:b/>
+          <w:bCs/>
+        </w:rPr>
+        <w:t>dict</w:t>
+      </w:r>
+      <w:r>
+        <w:t>(), щоб створити порожній словник, якщо не вказати параметри функції</w:t>
+      </w:r>
+    </w:p>
+    <w:p>
+      <w:r>
+        <w:t>Звернення до елементів словника здійснюється за допомогою квадратних дужок, в яких вказується ключ.</w:t>
+      </w:r>
+    </w:p>
+    <w:tbl>
+      <w:tblPr>
+        <w:tblStyle w:val="TableGrid"/>
+        <w:tblW w:w="0" w:type="auto"/>
+        <w:tblInd w:w="805" w:type="dxa"/>
+        <w:tblLook w:val="04A0" w:firstRow="1" w:lastRow="0" w:firstColumn="1" w:lastColumn="0" w:noHBand="0" w:noVBand="1"/>
+      </w:tblPr>
+      <w:tblGrid>
+        <w:gridCol w:w="8545"/>
+      </w:tblGrid>
+      <w:tr>
+        <w:tc>
+          <w:tcPr>
+            <w:tcW w:w="8545" w:type="dxa"/>
+          </w:tcPr>
+          <w:p>
+            <w:pPr>
+              <w:spacing w:after="0"/>
+              <w:ind w:firstLine="0"/>
+              <w:rPr>
+                <w:rFonts w:ascii="Courier New" w:hAnsi="Courier New" w:cs="Courier New"/>
+                <w:sz w:val="20"/>
+                <w:szCs w:val="20"/>
+              </w:rPr>
+            </w:pPr>
+            <w:r>
+              <w:rPr>
+                <w:rFonts w:ascii="Courier New" w:hAnsi="Courier New" w:cs="Courier New"/>
+                <w:sz w:val="20"/>
+                <w:szCs w:val="20"/>
+              </w:rPr>
+              <w:t>animals = {</w:t>
+            </w:r>
+          </w:p>
+          <w:p>
+            <w:pPr>
+              <w:spacing w:after="0"/>
+              <w:ind w:firstLine="0"/>
+              <w:rPr>
+                <w:rFonts w:ascii="Courier New" w:hAnsi="Courier New" w:cs="Courier New"/>
+                <w:sz w:val="20"/>
+                <w:szCs w:val="20"/>
+              </w:rPr>
+            </w:pPr>
+            <w:r>
+              <w:rPr>
+                <w:rFonts w:ascii="Courier New" w:hAnsi="Courier New" w:cs="Courier New"/>
+                <w:sz w:val="20"/>
+                <w:szCs w:val="20"/>
+              </w:rPr>
+              <w:t xml:space="preserve">    "dog" : 4, </w:t>
+            </w:r>
+          </w:p>
+          <w:p>
+            <w:pPr>
+              <w:spacing w:after="0"/>
+              <w:ind w:firstLine="0"/>
+              <w:rPr>
+                <w:rFonts w:ascii="Courier New" w:hAnsi="Courier New" w:cs="Courier New"/>
+                <w:sz w:val="20"/>
+                <w:szCs w:val="20"/>
+              </w:rPr>
+            </w:pPr>
+            <w:r>
+              <w:rPr>
+                <w:rFonts w:ascii="Courier New" w:hAnsi="Courier New" w:cs="Courier New"/>
+                <w:sz w:val="20"/>
+                <w:szCs w:val="20"/>
+              </w:rPr>
+              <w:t xml:space="preserve">    "cat" : 4, </w:t>
+            </w:r>
+          </w:p>
+          <w:p>
+            <w:pPr>
+              <w:spacing w:after="0"/>
+              <w:ind w:firstLine="0"/>
+              <w:rPr>
+                <w:rFonts w:ascii="Courier New" w:hAnsi="Courier New" w:cs="Courier New"/>
+                <w:sz w:val="20"/>
+                <w:szCs w:val="20"/>
+              </w:rPr>
+            </w:pPr>
+            <w:r>
+              <w:rPr>
+                <w:rFonts w:ascii="Courier New" w:hAnsi="Courier New" w:cs="Courier New"/>
+                <w:sz w:val="20"/>
+                <w:szCs w:val="20"/>
+              </w:rPr>
+              <w:t xml:space="preserve">    "goose": 2</w:t>
+            </w:r>
+          </w:p>
+          <w:p>
+            <w:pPr>
+              <w:spacing w:after="0"/>
+              <w:ind w:firstLine="0"/>
+              <w:rPr>
+                <w:rFonts w:ascii="Courier New" w:hAnsi="Courier New" w:cs="Courier New"/>
+                <w:sz w:val="20"/>
+                <w:szCs w:val="20"/>
+              </w:rPr>
+            </w:pPr>
+            <w:r>
+              <w:rPr>
+                <w:rFonts w:ascii="Courier New" w:hAnsi="Courier New" w:cs="Courier New"/>
+                <w:sz w:val="20"/>
+                <w:szCs w:val="20"/>
+              </w:rPr>
+              <w:t>}</w:t>
+            </w:r>
+          </w:p>
+          <w:p>
+            <w:pPr>
+              <w:ind w:firstLine="0"/>
+            </w:pPr>
+            <w:r>
+              <w:rPr>
+                <w:rFonts w:ascii="Courier New" w:hAnsi="Courier New" w:cs="Courier New"/>
+                <w:sz w:val="20"/>
+                <w:szCs w:val="20"/>
+              </w:rPr>
+              <w:t>print(animals["dog"])</w:t>
+            </w:r>
+          </w:p>
+        </w:tc>
+      </w:tr>
+    </w:tbl>
+    <w:p>
+      <w:r>
+        <w:t>Результат</w:t>
+      </w:r>
+    </w:p>
+    <w:tbl>
+      <w:tblPr>
+        <w:tblStyle w:val="TableGrid"/>
+        <w:tblW w:w="0" w:type="auto"/>
+        <w:tblInd w:w="805" w:type="dxa"/>
+        <w:tblLook w:val="04A0" w:firstRow="1" w:lastRow="0" w:firstColumn="1" w:lastColumn="0" w:noHBand="0" w:noVBand="1"/>
+      </w:tblPr>
+      <w:tblGrid>
+        <w:gridCol w:w="8545"/>
+      </w:tblGrid>
+      <w:tr>
+        <w:tc>
+          <w:tcPr>
+            <w:tcW w:w="8545" w:type="dxa"/>
+          </w:tcPr>
+          <w:p>
+            <w:pPr>
+              <w:ind w:firstLine="0"/>
+              <w:rPr>
+                <w:rFonts w:ascii="Courier New" w:hAnsi="Courier New" w:cs="Courier New"/>
+                <w:sz w:val="20"/>
+                <w:szCs w:val="20"/>
+              </w:rPr>
+            </w:pPr>
+            <w:r>
+              <w:rPr>
+                <w:rFonts w:ascii="Courier New" w:hAnsi="Courier New" w:cs="Courier New"/>
+                <w:sz w:val="20"/>
+                <w:szCs w:val="20"/>
+              </w:rPr>
+              <w:t>4</w:t>
+            </w:r>
+          </w:p>
+        </w:tc>
+      </w:tr>
+    </w:tbl>
+    <w:p/>
+    <w:p>
+      <w:pPr>
+        <w:spacing w:line="259" w:lineRule="auto"/>
+        <w:ind w:firstLine="0"/>
+        <w:jc w:val="left"/>
+      </w:pPr>
+      <w:r>
+        <w:br w:type="page"/>
+      </w:r>
+    </w:p>
+    <w:p>
+      <w:pPr>
+        <w:rPr>
+          <w:lang w:val="en-US"/>
+        </w:rPr>
+      </w:pPr>
+      <w:r>
+        <w:lastRenderedPageBreak/>
+        <w:t xml:space="preserve">Щоб дізнатися, чи міститься в словнику якийсь ключ, використовується ключове слово </w:t>
+      </w:r>
+      <w:r>
+        <w:rPr>
+          <w:b/>
+          <w:bCs/>
+        </w:rPr>
+        <w:t>in</w:t>
+      </w:r>
+      <w:r>
+        <w:t xml:space="preserve">. Якщо ключ знайдений, то повертається значення True, в іншому випадку – </w:t>
+      </w:r>
+      <w:r>
+        <w:rPr>
+          <w:b/>
+          <w:bCs/>
+        </w:rPr>
+        <w:t>False</w:t>
+      </w:r>
+      <w:r>
+        <w:t>.</w:t>
+      </w:r>
+    </w:p>
+    <w:tbl>
+      <w:tblPr>
+        <w:tblStyle w:val="TableGrid"/>
+        <w:tblW w:w="0" w:type="auto"/>
+        <w:tblInd w:w="805" w:type="dxa"/>
+        <w:tblLook w:val="04A0" w:firstRow="1" w:lastRow="0" w:firstColumn="1" w:lastColumn="0" w:noHBand="0" w:noVBand="1"/>
+      </w:tblPr>
+      <w:tblGrid>
+        <w:gridCol w:w="8545"/>
+      </w:tblGrid>
+      <w:tr>
+        <w:tc>
+          <w:tcPr>
+            <w:tcW w:w="8545" w:type="dxa"/>
+          </w:tcPr>
+          <w:p>
+            <w:pPr>
+              <w:spacing w:after="0"/>
+              <w:ind w:firstLine="0"/>
+              <w:rPr>
+                <w:rFonts w:ascii="Courier New" w:hAnsi="Courier New" w:cs="Courier New"/>
+                <w:sz w:val="20"/>
+                <w:szCs w:val="20"/>
+                <w:lang w:val="en-US"/>
+              </w:rPr>
+            </w:pPr>
+            <w:r>
+              <w:rPr>
+                <w:rFonts w:ascii="Courier New" w:hAnsi="Courier New" w:cs="Courier New"/>
+                <w:sz w:val="20"/>
+                <w:szCs w:val="20"/>
+                <w:lang w:val="en-US"/>
+              </w:rPr>
+              <w:t>animals = {</w:t>
+            </w:r>
+          </w:p>
+          <w:p>
+            <w:pPr>
+              <w:spacing w:after="0"/>
+              <w:ind w:firstLine="0"/>
+              <w:rPr>
+                <w:rFonts w:ascii="Courier New" w:hAnsi="Courier New" w:cs="Courier New"/>
+                <w:sz w:val="20"/>
+                <w:szCs w:val="20"/>
+                <w:lang w:val="en-US"/>
+              </w:rPr>
+            </w:pPr>
+            <w:r>
+              <w:rPr>
+                <w:rFonts w:ascii="Courier New" w:hAnsi="Courier New" w:cs="Courier New"/>
+                <w:sz w:val="20"/>
+                <w:szCs w:val="20"/>
+                <w:lang w:val="en-US"/>
+              </w:rPr>
+              <w:t xml:space="preserve">    "dog" : 4, </w:t>
+            </w:r>
+          </w:p>
+          <w:p>
+            <w:pPr>
+              <w:spacing w:after="0"/>
+              <w:ind w:firstLine="0"/>
+              <w:rPr>
+                <w:rFonts w:ascii="Courier New" w:hAnsi="Courier New" w:cs="Courier New"/>
+                <w:sz w:val="20"/>
+                <w:szCs w:val="20"/>
+                <w:lang w:val="en-US"/>
+              </w:rPr>
+            </w:pPr>
+            <w:r>
+              <w:rPr>
+                <w:rFonts w:ascii="Courier New" w:hAnsi="Courier New" w:cs="Courier New"/>
+                <w:sz w:val="20"/>
+                <w:szCs w:val="20"/>
+                <w:lang w:val="en-US"/>
+              </w:rPr>
+              <w:t xml:space="preserve">    "cat" : 4, </w:t>
+            </w:r>
+          </w:p>
+          <w:p>
+            <w:pPr>
+              <w:spacing w:after="0"/>
+              <w:ind w:firstLine="0"/>
+              <w:rPr>
+                <w:rFonts w:ascii="Courier New" w:hAnsi="Courier New" w:cs="Courier New"/>
+                <w:sz w:val="20"/>
+                <w:szCs w:val="20"/>
+                <w:lang w:val="en-US"/>
+              </w:rPr>
+            </w:pPr>
+            <w:r>
+              <w:rPr>
+                <w:rFonts w:ascii="Courier New" w:hAnsi="Courier New" w:cs="Courier New"/>
+                <w:sz w:val="20"/>
+                <w:szCs w:val="20"/>
+                <w:lang w:val="en-US"/>
+              </w:rPr>
+              <w:t xml:space="preserve">    "goose": 2</w:t>
+            </w:r>
+          </w:p>
+          <w:p>
+            <w:pPr>
+              <w:spacing w:after="0"/>
+              <w:ind w:firstLine="0"/>
+              <w:rPr>
+                <w:rFonts w:ascii="Courier New" w:hAnsi="Courier New" w:cs="Courier New"/>
+                <w:sz w:val="20"/>
+                <w:szCs w:val="20"/>
+                <w:lang w:val="en-US"/>
+              </w:rPr>
+            </w:pPr>
+            <w:r>
+              <w:rPr>
+                <w:rFonts w:ascii="Courier New" w:hAnsi="Courier New" w:cs="Courier New"/>
+                <w:sz w:val="20"/>
+                <w:szCs w:val="20"/>
+                <w:lang w:val="en-US"/>
+              </w:rPr>
+              <w:t>}</w:t>
+            </w:r>
+          </w:p>
+          <w:p>
+            <w:pPr>
+              <w:spacing w:after="0"/>
+              <w:ind w:firstLine="0"/>
+              <w:rPr>
+                <w:rFonts w:ascii="Courier New" w:hAnsi="Courier New" w:cs="Courier New"/>
+                <w:sz w:val="20"/>
+                <w:szCs w:val="20"/>
+                <w:lang w:val="en-US"/>
+              </w:rPr>
+            </w:pPr>
+          </w:p>
+          <w:p>
+            <w:pPr>
+              <w:ind w:firstLine="0"/>
+              <w:rPr>
+                <w:lang w:val="en-US"/>
+              </w:rPr>
+            </w:pPr>
+            <w:r>
+              <w:rPr>
+                <w:rFonts w:ascii="Courier New" w:hAnsi="Courier New" w:cs="Courier New"/>
+                <w:sz w:val="20"/>
+                <w:szCs w:val="20"/>
+                <w:lang w:val="en-US"/>
+              </w:rPr>
+              <w:t>print("cat" in animals)</w:t>
+            </w:r>
+          </w:p>
+        </w:tc>
+      </w:tr>
+    </w:tbl>
+    <w:p>
+      <w:pPr>
+        <w:rPr>
+          <w:lang w:val="en-US"/>
+        </w:rPr>
+      </w:pPr>
+    </w:p>
+    <w:p>
+      <w:r>
+        <w:t>Оскільки словники відносяться до змінюваних типів даних, то можна додати або змінити елемент по ключу.</w:t>
+      </w:r>
+      <w:r>
+        <w:t xml:space="preserve"> </w:t>
+      </w:r>
+      <w:r>
+        <w:t>Додати елемент в словник досить легко. Потрібно просто звернутися до елементу по його ключу і привласнити йому значення. Якщо ключ вже існує в словнику, наявне значення буде замінено новим. Якщо ключ новий, він і вказане значення будуть додані в словник</w:t>
+      </w:r>
+      <w:r>
+        <w:t>.</w:t>
+      </w:r>
+    </w:p>
+    <w:p>
+      <w:pPr>
+        <w:rPr>
+          <w:lang w:val="ru-RU"/>
+        </w:rPr>
+      </w:pPr>
+      <w:r>
+        <w:t xml:space="preserve">Для словників розроблено набір методів. </w:t>
+      </w:r>
+      <w:r>
+        <w:rPr>
+          <w:b/>
+          <w:bCs/>
+        </w:rPr>
+        <w:t>update()</w:t>
+      </w:r>
+      <w:r>
+        <w:t xml:space="preserve"> – додає елементи в словник. Метод змінює поточний словник і нічого не повертає</w:t>
+      </w:r>
+      <w:r>
+        <w:rPr>
+          <w:lang w:val="ru-RU"/>
+        </w:rPr>
+        <w:t xml:space="preserve">. </w:t>
+      </w:r>
+    </w:p>
+    <w:p>
+      <w:pPr>
+        <w:rPr>
+          <w:lang w:val="ru-RU"/>
+        </w:rPr>
+      </w:pPr>
+      <w:r>
+        <w:t xml:space="preserve">Видалити елемент зі словника можна за допомогою інструкції </w:t>
+      </w:r>
+      <w:r>
+        <w:rPr>
+          <w:b/>
+          <w:bCs/>
+        </w:rPr>
+        <w:t>del</w:t>
+      </w:r>
+      <w:r>
+        <w:rPr>
+          <w:lang w:val="ru-RU"/>
+        </w:rPr>
+        <w:t xml:space="preserve">. </w:t>
+      </w:r>
+    </w:p>
+    <w:tbl>
+      <w:tblPr>
+        <w:tblStyle w:val="TableGrid"/>
+        <w:tblW w:w="0" w:type="auto"/>
+        <w:tblInd w:w="715" w:type="dxa"/>
+        <w:tblLook w:val="04A0" w:firstRow="1" w:lastRow="0" w:firstColumn="1" w:lastColumn="0" w:noHBand="0" w:noVBand="1"/>
+      </w:tblPr>
+      <w:tblGrid>
+        <w:gridCol w:w="8635"/>
+      </w:tblGrid>
+      <w:tr>
+        <w:tc>
+          <w:tcPr>
+            <w:tcW w:w="8635" w:type="dxa"/>
+          </w:tcPr>
+          <w:p>
+            <w:pPr>
+              <w:spacing w:after="0"/>
+              <w:ind w:firstLine="0"/>
+              <w:rPr>
+                <w:rFonts w:ascii="Courier New" w:hAnsi="Courier New" w:cs="Courier New"/>
+                <w:sz w:val="20"/>
+                <w:szCs w:val="20"/>
+                <w:lang w:val="en-US"/>
+              </w:rPr>
+            </w:pPr>
+            <w:r>
+              <w:rPr>
+                <w:rFonts w:ascii="Courier New" w:hAnsi="Courier New" w:cs="Courier New"/>
+                <w:sz w:val="20"/>
+                <w:szCs w:val="20"/>
+                <w:lang w:val="en-US"/>
+              </w:rPr>
+              <w:t>dict_2 = {"a": 1, "b": 2}</w:t>
+            </w:r>
+          </w:p>
+          <w:p>
+            <w:pPr>
+              <w:spacing w:after="0"/>
+              <w:ind w:firstLine="0"/>
+              <w:rPr>
+                <w:rFonts w:ascii="Courier New" w:hAnsi="Courier New" w:cs="Courier New"/>
+                <w:sz w:val="20"/>
+                <w:szCs w:val="20"/>
+                <w:lang w:val="en-US"/>
+              </w:rPr>
+            </w:pPr>
+            <w:r>
+              <w:rPr>
+                <w:rFonts w:ascii="Courier New" w:hAnsi="Courier New" w:cs="Courier New"/>
+                <w:sz w:val="20"/>
+                <w:szCs w:val="20"/>
+                <w:lang w:val="en-US"/>
+              </w:rPr>
+              <w:t>print(dict_2)</w:t>
+            </w:r>
+          </w:p>
+          <w:p>
+            <w:pPr>
+              <w:spacing w:after="0"/>
+              <w:ind w:firstLine="0"/>
+              <w:rPr>
+                <w:rFonts w:ascii="Courier New" w:hAnsi="Courier New" w:cs="Courier New"/>
+                <w:sz w:val="20"/>
+                <w:szCs w:val="20"/>
+                <w:lang w:val="en-US"/>
+              </w:rPr>
+            </w:pPr>
+            <w:r>
+              <w:rPr>
+                <w:rFonts w:ascii="Courier New" w:hAnsi="Courier New" w:cs="Courier New"/>
+                <w:sz w:val="20"/>
+                <w:szCs w:val="20"/>
+                <w:lang w:val="en-US"/>
+              </w:rPr>
+              <w:t>del dict_2 ["b"] # Видаляємо елемент з ключем "b"</w:t>
+            </w:r>
+          </w:p>
+          <w:p>
+            <w:pPr>
+              <w:ind w:firstLine="0"/>
+              <w:rPr>
+                <w:lang w:val="en-US"/>
+              </w:rPr>
+            </w:pPr>
+            <w:r>
+              <w:rPr>
+                <w:rFonts w:ascii="Courier New" w:hAnsi="Courier New" w:cs="Courier New"/>
+                <w:sz w:val="20"/>
+                <w:szCs w:val="20"/>
+                <w:lang w:val="en-US"/>
+              </w:rPr>
+              <w:t>print(dict_2)</w:t>
+            </w:r>
+          </w:p>
+        </w:tc>
+      </w:tr>
+    </w:tbl>
+    <w:p>
+      <w:r>
+        <w:t>Результат:</w:t>
+      </w:r>
+    </w:p>
+    <w:tbl>
+      <w:tblPr>
+        <w:tblStyle w:val="TableGrid"/>
+        <w:tblW w:w="0" w:type="auto"/>
+        <w:tblInd w:w="715" w:type="dxa"/>
+        <w:tblLook w:val="04A0" w:firstRow="1" w:lastRow="0" w:firstColumn="1" w:lastColumn="0" w:noHBand="0" w:noVBand="1"/>
+      </w:tblPr>
+      <w:tblGrid>
+        <w:gridCol w:w="8635"/>
+      </w:tblGrid>
+      <w:tr>
+        <w:tc>
+          <w:tcPr>
+            <w:tcW w:w="8635" w:type="dxa"/>
+          </w:tcPr>
+          <w:p>
+            <w:pPr>
+              <w:spacing w:after="0"/>
+              <w:ind w:firstLine="0"/>
+              <w:rPr>
+                <w:rFonts w:ascii="Courier New" w:hAnsi="Courier New" w:cs="Courier New"/>
+                <w:sz w:val="20"/>
+                <w:szCs w:val="20"/>
+              </w:rPr>
+            </w:pPr>
+            <w:r>
+              <w:rPr>
+                <w:rFonts w:ascii="Courier New" w:hAnsi="Courier New" w:cs="Courier New"/>
+                <w:sz w:val="20"/>
+                <w:szCs w:val="20"/>
+              </w:rPr>
+              <w:t>{'a': 1, 'b': 2}</w:t>
+            </w:r>
+          </w:p>
+          <w:p>
+            <w:pPr>
+              <w:ind w:firstLine="0"/>
+            </w:pPr>
+            <w:r>
+              <w:rPr>
+                <w:rFonts w:ascii="Courier New" w:hAnsi="Courier New" w:cs="Courier New"/>
+                <w:sz w:val="20"/>
+                <w:szCs w:val="20"/>
+              </w:rPr>
+              <w:t>{'a': 1}</w:t>
+            </w:r>
+          </w:p>
+        </w:tc>
+      </w:tr>
+    </w:tbl>
+    <w:p/>
+    <w:p>
+      <w:pPr>
+        <w:rPr>
+          <w:lang w:val="ru-RU"/>
+        </w:rPr>
+      </w:pPr>
+      <w:r>
+        <w:lastRenderedPageBreak/>
+        <w:t xml:space="preserve">Щоб видалити всі ключі і значення зі словника, слід використовувати функцію </w:t>
+      </w:r>
+      <w:r>
+        <w:rPr>
+          <w:b/>
+          <w:bCs/>
+        </w:rPr>
+        <w:t>clear()</w:t>
+      </w:r>
+      <w:r>
+        <w:t xml:space="preserve"> або просто привласнити порожній словник заданому імені</w:t>
+      </w:r>
+      <w:r>
+        <w:t>.</w:t>
+      </w:r>
+      <w:r>
+        <w:rPr>
+          <w:lang w:val="ru-RU"/>
+        </w:rPr>
+        <w:t xml:space="preserve"> </w:t>
+      </w:r>
+    </w:p>
+    <w:p>
+      <w:pPr>
+        <w:rPr>
+          <w:lang w:val="ru-RU"/>
+        </w:rPr>
+      </w:pPr>
+      <w:r>
+        <w:rPr>
+          <w:lang w:val="en-US"/>
+        </w:rPr>
+        <w:t>C</w:t>
+      </w:r>
+      <w:r>
+        <w:t xml:space="preserve">користавшись функцією </w:t>
+      </w:r>
+      <w:r>
+        <w:rPr>
+          <w:b/>
+          <w:bCs/>
+        </w:rPr>
+        <w:t>keys()</w:t>
+      </w:r>
+      <w:r>
+        <w:t xml:space="preserve"> можна отримати всі ключі словника.</w:t>
+      </w:r>
+      <w:r>
+        <w:rPr>
+          <w:lang w:val="ru-RU"/>
+        </w:rPr>
+        <w:t xml:space="preserve"> </w:t>
+      </w:r>
+      <w:r>
+        <w:t xml:space="preserve">Щоб отримати всі значення словника, використовується функція </w:t>
+      </w:r>
+      <w:r>
+        <w:rPr>
+          <w:b/>
+          <w:bCs/>
+        </w:rPr>
+        <w:t>values()</w:t>
+      </w:r>
+      <w:r>
+        <w:rPr>
+          <w:b/>
+          <w:bCs/>
+          <w:lang w:val="ru-RU"/>
+        </w:rPr>
+        <w:t xml:space="preserve">. </w:t>
+      </w:r>
+      <w:r>
+        <w:t xml:space="preserve">Щоб отримати всі пари "ключ – значення" із словника, використовується функція </w:t>
+      </w:r>
+      <w:r>
+        <w:rPr>
+          <w:b/>
+          <w:bCs/>
+        </w:rPr>
+        <w:t>items</w:t>
+      </w:r>
+      <w:r>
+        <w:t>()</w:t>
+      </w:r>
+      <w:r>
+        <w:rPr>
+          <w:lang w:val="ru-RU"/>
+        </w:rPr>
+        <w:t>.</w:t>
+      </w:r>
+    </w:p>
+    <w:tbl>
+      <w:tblPr>
+        <w:tblStyle w:val="TableGrid"/>
+        <w:tblW w:w="0" w:type="auto"/>
+        <w:tblInd w:w="715" w:type="dxa"/>
+        <w:tblLook w:val="04A0" w:firstRow="1" w:lastRow="0" w:firstColumn="1" w:lastColumn="0" w:noHBand="0" w:noVBand="1"/>
+      </w:tblPr>
+      <w:tblGrid>
+        <w:gridCol w:w="8635"/>
+      </w:tblGrid>
+      <w:tr>
+        <w:tc>
+          <w:tcPr>
+            <w:tcW w:w="8635" w:type="dxa"/>
+          </w:tcPr>
+          <w:p>
+            <w:pPr>
+              <w:spacing w:after="0"/>
+              <w:ind w:firstLine="0"/>
+              <w:rPr>
+                <w:rFonts w:ascii="Courier New" w:hAnsi="Courier New" w:cs="Courier New"/>
+                <w:sz w:val="20"/>
+                <w:szCs w:val="20"/>
+                <w:lang w:val="en-US"/>
+              </w:rPr>
+            </w:pPr>
+            <w:r>
+              <w:rPr>
+                <w:rFonts w:ascii="Courier New" w:hAnsi="Courier New" w:cs="Courier New"/>
+                <w:sz w:val="20"/>
+                <w:szCs w:val="20"/>
+                <w:lang w:val="en-US"/>
+              </w:rPr>
+              <w:t>testDisct = {"a": 1, "b": 2}</w:t>
+            </w:r>
+          </w:p>
+          <w:p>
+            <w:pPr>
+              <w:spacing w:after="0"/>
+              <w:ind w:firstLine="0"/>
+              <w:rPr>
+                <w:rFonts w:ascii="Courier New" w:hAnsi="Courier New" w:cs="Courier New"/>
+                <w:sz w:val="20"/>
+                <w:szCs w:val="20"/>
+                <w:lang w:val="en-US"/>
+              </w:rPr>
+            </w:pPr>
+            <w:r>
+              <w:rPr>
+                <w:rFonts w:ascii="Courier New" w:hAnsi="Courier New" w:cs="Courier New"/>
+                <w:sz w:val="20"/>
+                <w:szCs w:val="20"/>
+                <w:lang w:val="en-US"/>
+              </w:rPr>
+              <w:t>print(testDisct.keys())</w:t>
+            </w:r>
+          </w:p>
+          <w:p>
+            <w:pPr>
+              <w:spacing w:after="0"/>
+              <w:ind w:firstLine="0"/>
+              <w:rPr>
+                <w:rFonts w:ascii="Courier New" w:hAnsi="Courier New" w:cs="Courier New"/>
+                <w:sz w:val="20"/>
+                <w:szCs w:val="20"/>
+                <w:lang w:val="en-US"/>
+              </w:rPr>
+            </w:pPr>
+            <w:r>
+              <w:rPr>
+                <w:rFonts w:ascii="Courier New" w:hAnsi="Courier New" w:cs="Courier New"/>
+                <w:sz w:val="20"/>
+                <w:szCs w:val="20"/>
+                <w:lang w:val="en-US"/>
+              </w:rPr>
+              <w:t>print(testDisct.values())</w:t>
+            </w:r>
+          </w:p>
+          <w:p>
+            <w:pPr>
+              <w:ind w:firstLine="0"/>
+              <w:rPr>
+                <w:lang w:val="en-US"/>
+              </w:rPr>
+            </w:pPr>
+            <w:r>
+              <w:rPr>
+                <w:rFonts w:ascii="Courier New" w:hAnsi="Courier New" w:cs="Courier New"/>
+                <w:sz w:val="20"/>
+                <w:szCs w:val="20"/>
+                <w:lang w:val="en-US"/>
+              </w:rPr>
+              <w:t>print(testDisct.items())</w:t>
+            </w:r>
+          </w:p>
+        </w:tc>
+      </w:tr>
+    </w:tbl>
+    <w:p>
+      <w:r>
+        <w:t>Результат:</w:t>
+      </w:r>
+    </w:p>
+    <w:tbl>
+      <w:tblPr>
+        <w:tblStyle w:val="TableGrid"/>
+        <w:tblW w:w="0" w:type="auto"/>
+        <w:tblInd w:w="715" w:type="dxa"/>
+        <w:tblLook w:val="04A0" w:firstRow="1" w:lastRow="0" w:firstColumn="1" w:lastColumn="0" w:noHBand="0" w:noVBand="1"/>
+      </w:tblPr>
+      <w:tblGrid>
+        <w:gridCol w:w="8635"/>
+      </w:tblGrid>
+      <w:tr>
+        <w:tc>
+          <w:tcPr>
+            <w:tcW w:w="8635" w:type="dxa"/>
+          </w:tcPr>
+          <w:p>
+            <w:pPr>
+              <w:spacing w:after="0"/>
+              <w:ind w:firstLine="0"/>
+              <w:rPr>
+                <w:rFonts w:ascii="Courier New" w:hAnsi="Courier New" w:cs="Courier New"/>
+                <w:sz w:val="20"/>
+                <w:szCs w:val="20"/>
+              </w:rPr>
+            </w:pPr>
+            <w:r>
+              <w:rPr>
+                <w:rFonts w:ascii="Courier New" w:hAnsi="Courier New" w:cs="Courier New"/>
+                <w:sz w:val="20"/>
+                <w:szCs w:val="20"/>
+              </w:rPr>
+              <w:t>dict_keys(['a', 'b'])</w:t>
+            </w:r>
+          </w:p>
+          <w:p>
+            <w:pPr>
+              <w:spacing w:after="0"/>
+              <w:ind w:firstLine="0"/>
+              <w:rPr>
+                <w:rFonts w:ascii="Courier New" w:hAnsi="Courier New" w:cs="Courier New"/>
+                <w:sz w:val="20"/>
+                <w:szCs w:val="20"/>
+              </w:rPr>
+            </w:pPr>
+            <w:r>
+              <w:rPr>
+                <w:rFonts w:ascii="Courier New" w:hAnsi="Courier New" w:cs="Courier New"/>
+                <w:sz w:val="20"/>
+                <w:szCs w:val="20"/>
+              </w:rPr>
+              <w:t>dict_values([1, 2])</w:t>
+            </w:r>
+          </w:p>
+          <w:p>
+            <w:pPr>
+              <w:ind w:firstLine="0"/>
+            </w:pPr>
+            <w:r>
+              <w:rPr>
+                <w:rFonts w:ascii="Courier New" w:hAnsi="Courier New" w:cs="Courier New"/>
+                <w:sz w:val="20"/>
+                <w:szCs w:val="20"/>
+              </w:rPr>
+              <w:t>dict_items([('a', 1), ('b', 2)])</w:t>
+            </w:r>
+          </w:p>
+        </w:tc>
+      </w:tr>
+    </w:tbl>
+    <w:p/>
+    <w:p>
+      <w:pPr>
+        <w:rPr>
+          <w:b/>
+          <w:bCs/>
+        </w:rPr>
+      </w:pPr>
+      <w:r>
+        <w:rPr>
+          <w:b/>
+          <w:bCs/>
+        </w:rPr>
+        <w:t>Кортежі</w:t>
+      </w:r>
+    </w:p>
+    <w:p>
+      <w:r>
+        <w:t>Кортежі, як і списки, є послідовностями довільних елементів</w:t>
+      </w:r>
+      <w:r>
+        <w:t xml:space="preserve">. </w:t>
+      </w:r>
+      <w:r>
+        <w:t>На відміну від списків кортежі незмінні</w:t>
+      </w:r>
+      <w:r>
+        <w:t>.</w:t>
+      </w:r>
+    </w:p>
+    <w:p>
+      <w:r>
+        <w:t>Всі операції над списками, що не змінюють список (додавання, множення на число, функції index() і count() і деякі інші операції) можна застосовувати до кортежів. Можна також по-різному змінювати елементи місцями і так далі.</w:t>
+      </w:r>
+    </w:p>
+    <w:p>
+      <w:r>
+        <w:t>Щоб створити порожній кортеж використовується оператор ()</w:t>
+      </w:r>
+      <w:r>
+        <w:t>.</w:t>
+      </w:r>
+    </w:p>
+    <w:tbl>
+      <w:tblPr>
+        <w:tblStyle w:val="TableGrid"/>
+        <w:tblW w:w="0" w:type="auto"/>
+        <w:tblInd w:w="715" w:type="dxa"/>
+        <w:tblLook w:val="04A0" w:firstRow="1" w:lastRow="0" w:firstColumn="1" w:lastColumn="0" w:noHBand="0" w:noVBand="1"/>
+      </w:tblPr>
+      <w:tblGrid>
+        <w:gridCol w:w="8635"/>
+      </w:tblGrid>
+      <w:tr>
+        <w:tc>
+          <w:tcPr>
+            <w:tcW w:w="8635" w:type="dxa"/>
+          </w:tcPr>
+          <w:p>
+            <w:pPr>
+              <w:spacing w:after="0"/>
+              <w:ind w:firstLine="0"/>
+              <w:rPr>
+                <w:rFonts w:ascii="Courier New" w:hAnsi="Courier New" w:cs="Courier New"/>
+                <w:sz w:val="20"/>
+                <w:szCs w:val="20"/>
+              </w:rPr>
+            </w:pPr>
+            <w:r>
+              <w:rPr>
+                <w:rFonts w:ascii="Courier New" w:hAnsi="Courier New" w:cs="Courier New"/>
+                <w:sz w:val="20"/>
+                <w:szCs w:val="20"/>
+              </w:rPr>
+              <w:t>xy = (12, 21)</w:t>
+            </w:r>
+          </w:p>
+          <w:p>
+            <w:pPr>
+              <w:ind w:firstLine="0"/>
+            </w:pPr>
+            <w:r>
+              <w:rPr>
+                <w:rFonts w:ascii="Courier New" w:hAnsi="Courier New" w:cs="Courier New"/>
+                <w:sz w:val="20"/>
+                <w:szCs w:val="20"/>
+              </w:rPr>
+              <w:t>print(xy)</w:t>
+            </w:r>
+          </w:p>
+        </w:tc>
+      </w:tr>
+    </w:tbl>
+    <w:p>
+      <w:r>
+        <w:t>Результат</w:t>
+      </w:r>
+    </w:p>
+    <w:tbl>
+      <w:tblPr>
+        <w:tblStyle w:val="TableGrid"/>
+        <w:tblW w:w="0" w:type="auto"/>
+        <w:tblInd w:w="715" w:type="dxa"/>
+        <w:tblLook w:val="04A0" w:firstRow="1" w:lastRow="0" w:firstColumn="1" w:lastColumn="0" w:noHBand="0" w:noVBand="1"/>
+      </w:tblPr>
+      <w:tblGrid>
+        <w:gridCol w:w="8635"/>
+      </w:tblGrid>
+      <w:tr>
+        <w:tc>
+          <w:tcPr>
+            <w:tcW w:w="8635" w:type="dxa"/>
+          </w:tcPr>
+          <w:p>
+            <w:pPr>
+              <w:ind w:firstLine="0"/>
+              <w:rPr>
+                <w:rFonts w:ascii="Courier New" w:hAnsi="Courier New" w:cs="Courier New"/>
+                <w:sz w:val="20"/>
+                <w:szCs w:val="20"/>
+                <w:lang w:val="en-US"/>
+              </w:rPr>
+            </w:pPr>
+            <w:r>
+              <w:rPr>
+                <w:rFonts w:ascii="Courier New" w:hAnsi="Courier New" w:cs="Courier New"/>
+                <w:sz w:val="20"/>
+                <w:szCs w:val="20"/>
+                <w:lang w:val="en-US"/>
+              </w:rPr>
+              <w:lastRenderedPageBreak/>
+              <w:t>(12, 21)</w:t>
+            </w:r>
+          </w:p>
+        </w:tc>
+      </w:tr>
+    </w:tbl>
+    <w:p/>
+    <w:p>
+      <w:r>
+        <w:t>Ф</w:t>
+      </w:r>
+      <w:r>
+        <w:t>ункція перетворення tuple() створює кортежі з інших об’єктів</w:t>
+      </w:r>
+    </w:p>
+    <w:tbl>
+      <w:tblPr>
+        <w:tblStyle w:val="TableGrid"/>
+        <w:tblW w:w="0" w:type="auto"/>
+        <w:tblInd w:w="625" w:type="dxa"/>
+        <w:tblLook w:val="04A0" w:firstRow="1" w:lastRow="0" w:firstColumn="1" w:lastColumn="0" w:noHBand="0" w:noVBand="1"/>
+      </w:tblPr>
+      <w:tblGrid>
+        <w:gridCol w:w="8725"/>
+      </w:tblGrid>
+      <w:tr>
+        <w:tc>
+          <w:tcPr>
+            <w:tcW w:w="8725" w:type="dxa"/>
+          </w:tcPr>
+          <w:p>
+            <w:pPr>
+              <w:spacing w:after="0"/>
+              <w:ind w:firstLine="0"/>
+              <w:rPr>
+                <w:rFonts w:ascii="Courier New" w:hAnsi="Courier New" w:cs="Courier New"/>
+                <w:sz w:val="20"/>
+                <w:szCs w:val="20"/>
+                <w:lang w:val="en-US"/>
+              </w:rPr>
+            </w:pPr>
+            <w:r>
+              <w:rPr>
+                <w:rFonts w:ascii="Courier New" w:hAnsi="Courier New" w:cs="Courier New"/>
+                <w:sz w:val="20"/>
+                <w:szCs w:val="20"/>
+                <w:lang w:val="en-US"/>
+              </w:rPr>
+              <w:t>students = ['Alex', 'Helen', 'Olga']</w:t>
+            </w:r>
+          </w:p>
+          <w:p>
+            <w:pPr>
+              <w:spacing w:after="0"/>
+              <w:ind w:firstLine="0"/>
+              <w:rPr>
+                <w:rFonts w:ascii="Courier New" w:hAnsi="Courier New" w:cs="Courier New"/>
+                <w:sz w:val="20"/>
+                <w:szCs w:val="20"/>
+                <w:lang w:val="en-US"/>
+              </w:rPr>
+            </w:pPr>
+            <w:r>
+              <w:rPr>
+                <w:rFonts w:ascii="Courier New" w:hAnsi="Courier New" w:cs="Courier New"/>
+                <w:sz w:val="20"/>
+                <w:szCs w:val="20"/>
+                <w:lang w:val="en-US"/>
+              </w:rPr>
+              <w:t>print(students)</w:t>
+            </w:r>
+          </w:p>
+          <w:p>
+            <w:pPr>
+              <w:spacing w:after="0"/>
+              <w:ind w:firstLine="0"/>
+              <w:rPr>
+                <w:rFonts w:ascii="Courier New" w:hAnsi="Courier New" w:cs="Courier New"/>
+                <w:sz w:val="20"/>
+                <w:szCs w:val="20"/>
+                <w:lang w:val="en-US"/>
+              </w:rPr>
+            </w:pPr>
+            <w:r>
+              <w:rPr>
+                <w:rFonts w:ascii="Courier New" w:hAnsi="Courier New" w:cs="Courier New"/>
+                <w:sz w:val="20"/>
+                <w:szCs w:val="20"/>
+                <w:lang w:val="en-US"/>
+              </w:rPr>
+              <w:t>tuple_students = tuple(students)</w:t>
+            </w:r>
+          </w:p>
+          <w:p>
+            <w:pPr>
+              <w:ind w:firstLine="0"/>
+              <w:rPr>
+                <w:lang w:val="en-US"/>
+              </w:rPr>
+            </w:pPr>
+            <w:r>
+              <w:rPr>
+                <w:rFonts w:ascii="Courier New" w:hAnsi="Courier New" w:cs="Courier New"/>
+                <w:sz w:val="20"/>
+                <w:szCs w:val="20"/>
+                <w:lang w:val="en-US"/>
+              </w:rPr>
+              <w:t>print(tuple_students)</w:t>
+            </w:r>
+          </w:p>
+        </w:tc>
+      </w:tr>
+    </w:tbl>
+    <w:p>
+      <w:r>
+        <w:t>Результат</w:t>
+      </w:r>
+    </w:p>
+    <w:tbl>
+      <w:tblPr>
+        <w:tblStyle w:val="TableGrid"/>
+        <w:tblW w:w="0" w:type="auto"/>
+        <w:tblInd w:w="625" w:type="dxa"/>
+        <w:tblLook w:val="04A0" w:firstRow="1" w:lastRow="0" w:firstColumn="1" w:lastColumn="0" w:noHBand="0" w:noVBand="1"/>
+      </w:tblPr>
+      <w:tblGrid>
+        <w:gridCol w:w="8725"/>
+      </w:tblGrid>
+      <w:tr>
+        <w:tc>
+          <w:tcPr>
+            <w:tcW w:w="8725" w:type="dxa"/>
+          </w:tcPr>
+          <w:p>
+            <w:pPr>
+              <w:spacing w:after="0"/>
+              <w:ind w:firstLine="0"/>
+              <w:rPr>
+                <w:rFonts w:ascii="Courier New" w:hAnsi="Courier New" w:cs="Courier New"/>
+                <w:sz w:val="20"/>
+                <w:szCs w:val="20"/>
+              </w:rPr>
+            </w:pPr>
+            <w:r>
+              <w:rPr>
+                <w:rFonts w:ascii="Courier New" w:hAnsi="Courier New" w:cs="Courier New"/>
+                <w:sz w:val="20"/>
+                <w:szCs w:val="20"/>
+              </w:rPr>
+              <w:t>['Alex', 'Helen', 'Olga']</w:t>
+            </w:r>
+          </w:p>
+          <w:p>
+            <w:pPr>
+              <w:ind w:firstLine="0"/>
+            </w:pPr>
+            <w:r>
+              <w:rPr>
+                <w:rFonts w:ascii="Courier New" w:hAnsi="Courier New" w:cs="Courier New"/>
+                <w:sz w:val="20"/>
+                <w:szCs w:val="20"/>
+              </w:rPr>
+              <w:t>('Alex', 'Helen', 'Olga')</w:t>
+            </w:r>
+          </w:p>
+        </w:tc>
+      </w:tr>
+    </w:tbl>
+    <w:p/>
+    <w:p>
+      <w:pPr>
+        <w:ind w:firstLine="0"/>
+        <w:jc w:val="center"/>
+        <w:rPr>
+          <w:b/>
+          <w:bCs/>
+        </w:rPr>
+      </w:pPr>
+      <w:r>
+        <w:rPr>
+          <w:b/>
+          <w:bCs/>
+        </w:rPr>
+        <w:t>Завдання до лабораторної роботи</w:t>
+      </w:r>
+    </w:p>
+    <w:p>
+      <w:r>
+        <w:t>Реалізувати телефонний довідник студентів групи.</w:t>
+      </w:r>
+    </w:p>
+    <w:p>
+      <w:r>
+        <w:t>Для виконання задання надано частину готового функціоналу</w:t>
+      </w:r>
+      <w:r>
+        <w:t>,</w:t>
+      </w:r>
+      <w:r>
+        <w:t xml:space="preserve"> яка розміщена в одній директорії з завданням до лабораторної роботи та має назву </w:t>
+      </w:r>
+      <w:r>
+        <w:rPr>
+          <w:b/>
+          <w:bCs/>
+          <w:lang w:val="en-US"/>
+        </w:rPr>
+        <w:t>lab</w:t>
+      </w:r>
+      <w:r>
+        <w:rPr>
+          <w:b/>
+          <w:bCs/>
+          <w:lang w:val="ru-RU"/>
+        </w:rPr>
+        <w:t>_01.</w:t>
+      </w:r>
+      <w:r>
+        <w:rPr>
+          <w:b/>
+          <w:bCs/>
+          <w:lang w:val="en-US"/>
+        </w:rPr>
+        <w:t>py</w:t>
+      </w:r>
+      <w:r>
+        <w:rPr>
+          <w:b/>
+          <w:bCs/>
+        </w:rPr>
+        <w:t>.</w:t>
+      </w:r>
+    </w:p>
+    <w:p>
+      <w:r>
+        <w:t xml:space="preserve">Частина готового функціоналу реалізує безкінечний цикл запитів до користувача. Типи запитів: </w:t>
+      </w:r>
+      <w:r>
+        <w:t>додати нового студента, змінити данні про існуючого студента, видалити запис, роздрукувати всю таблицю та вихід із програми. Також реалізований функціонал додавання нового запису та видалення існуючого.</w:t>
+      </w:r>
+    </w:p>
+    <w:p>
+      <w:r>
+        <w:t>Перед виконанням роботи слід ознайомитись з існуючим функціоналом.</w:t>
+      </w:r>
+    </w:p>
+    <w:p>
+      <w:pPr>
+        <w:rPr>
+          <w:lang w:val="ru-RU"/>
+        </w:rPr>
+      </w:pPr>
+      <w:r>
+        <w:t>Необхідно розширити відомості про студента до 4х полів. На даний час використовується лише два поля (</w:t>
+      </w:r>
+      <w:r>
+        <w:rPr>
+          <w:lang w:val="en-US"/>
+        </w:rPr>
+        <w:t>name</w:t>
+      </w:r>
+      <w:r>
+        <w:rPr>
+          <w:lang w:val="ru-RU"/>
+        </w:rPr>
+        <w:t xml:space="preserve"> </w:t>
+      </w:r>
+      <w:r>
+        <w:t xml:space="preserve">та </w:t>
+      </w:r>
+      <w:r>
+        <w:rPr>
+          <w:lang w:val="en-US"/>
+        </w:rPr>
+        <w:t>phone</w:t>
+      </w:r>
+      <w:r>
+        <w:rPr>
+          <w:lang w:val="ru-RU"/>
+        </w:rPr>
+        <w:t>).</w:t>
+      </w:r>
+    </w:p>
+    <w:p>
+      <w:pPr>
+        <w:rPr>
+          <w:lang w:val="ru-RU"/>
+        </w:rPr>
+      </w:pPr>
+      <w:r>
+        <w:lastRenderedPageBreak/>
+        <w:t>Необхідно переробити існуючий функціонал враховуючи розширення відомості про студента до 4х полів</w:t>
+      </w:r>
+      <w:r>
+        <w:rPr>
+          <w:lang w:val="ru-RU"/>
+        </w:rPr>
+        <w:t>.</w:t>
+      </w:r>
+    </w:p>
+    <w:p>
+      <w:r>
+        <w:t>Необхідно реалізувати з нуля функціонал зміни інформації про студента враховуючи той факт, що вже існує реалізація додавання нового запису та видалення існуючого.</w:t>
+      </w:r>
+    </w:p>
+    <w:p>
+      <w:r>
+        <w:rPr>
+          <w:lang w:val="ru-RU"/>
+        </w:rPr>
+        <w:t xml:space="preserve">Текст </w:t>
+      </w:r>
+      <w:r>
+        <w:t xml:space="preserve">програми разом зі звітом розмістити в каталозі </w:t>
+      </w:r>
+      <w:r>
+        <w:rPr>
+          <w:lang w:val="en-US"/>
+        </w:rPr>
+        <w:t>lab</w:t>
+      </w:r>
+      <w:r>
+        <w:rPr>
+          <w:lang w:val="ru-RU"/>
+        </w:rPr>
+        <w:t>_01</w:t>
+      </w:r>
+      <w:r>
+        <w:rPr>
+          <w:lang w:val="ru-RU"/>
+        </w:rPr>
+        <w:t xml:space="preserve">. Каталог </w:t>
+      </w:r>
+      <w:r>
+        <w:rPr>
+          <w:lang w:val="en-US"/>
+        </w:rPr>
+        <w:t>lab</w:t>
+      </w:r>
+      <w:r>
+        <w:rPr>
+          <w:lang w:val="ru-RU"/>
+        </w:rPr>
+        <w:t xml:space="preserve">_01 </w:t>
+      </w:r>
+      <w:r>
+        <w:t xml:space="preserve">завантажити на </w:t>
+      </w:r>
+      <w:r>
+        <w:rPr>
+          <w:lang w:val="en-US"/>
+        </w:rPr>
+        <w:t>github</w:t>
+      </w:r>
+      <w:r>
+        <w:rPr>
+          <w:lang w:val="ru-RU"/>
+        </w:rPr>
+        <w:t xml:space="preserve"> </w:t>
+      </w:r>
+      <w:r>
+        <w:t>в основний репозиторій.</w:t>
+      </w:r>
+    </w:p>
     <w:sectPr>
       <w:pgSz w:w="12240" w:h="15840"/>
       <w:pgMar w:top="1440" w:right="1440" w:bottom="1440" w:left="1440" w:header="720" w:footer="720" w:gutter="0"/>
@@ -411,6 +2644,17 @@
   <w:style w:type="paragraph" w:default="1" w:styleId="Normal">
     <w:name w:val="Normal"/>
     <w:qFormat/>
+    <w:rsid w:val="001F6F0F"/>
+    <w:pPr>
+      <w:spacing w:line="360" w:lineRule="auto"/>
+      <w:ind w:firstLine="720"/>
+      <w:jc w:val="both"/>
+    </w:pPr>
+    <w:rPr>
+      <w:rFonts w:ascii="Times New Roman" w:hAnsi="Times New Roman"/>
+      <w:sz w:val="28"/>
+      <w:lang w:val="uk-UA"/>
+    </w:rPr>
   </w:style>
   <w:style w:type="character" w:default="1" w:styleId="DefaultParagraphFont">
     <w:name w:val="Default Paragraph Font"/>
@@ -438,6 +2682,25 @@
     <w:uiPriority w:val="99"/>
     <w:semiHidden/>
     <w:unhideWhenUsed/>
+  </w:style>
+  <w:style w:type="table" w:styleId="TableGrid">
+    <w:name w:val="Table Grid"/>
+    <w:basedOn w:val="TableNormal"/>
+    <w:uiPriority w:val="39"/>
+    <w:rsid w:val="00480771"/>
+    <w:pPr>
+      <w:spacing w:after="0" w:line="240" w:lineRule="auto"/>
+    </w:pPr>
+    <w:tblPr>
+      <w:tblBorders>
+        <w:top w:val="single" w:sz="4" w:space="0" w:color="auto"/>
+        <w:left w:val="single" w:sz="4" w:space="0" w:color="auto"/>
+        <w:bottom w:val="single" w:sz="4" w:space="0" w:color="auto"/>
+        <w:right w:val="single" w:sz="4" w:space="0" w:color="auto"/>
+        <w:insideH w:val="single" w:sz="4" w:space="0" w:color="auto"/>
+        <w:insideV w:val="single" w:sz="4" w:space="0" w:color="auto"/>
+      </w:tblBorders>
+    </w:tblPr>
   </w:style>
 </w:styles>
 </file>

</xml_diff>

<commit_message>
update lab_01 about sorted list
</commit_message>
<xml_diff>
--- a/practice/lab_01/tp_lab_01.docx
+++ b/practice/lab_01/tp_lab_01.docx
@@ -86,12 +86,28 @@
     </w:p>
     <w:p>
       <w:r>
-        <w:t>В Python для реалізації масиву використовуються списки. Список – тип даних, що представляє собою послідовність певних значень, що можуть повторюватись. Але на відміну від масиву – кількість елементів у списку може бути довільною.</w:t>
-      </w:r>
-    </w:p>
-    <w:p>
-      <w:r>
-        <w:t>Списки – структура даних, що може містити елементи різних типів, що перераховані через кому та заключені в квадратні дужки.</w:t>
+        <w:t xml:space="preserve">В </w:t>
+      </w:r>
+      <w:proofErr w:type="spellStart"/>
+      <w:r>
+        <w:t>Python</w:t>
+      </w:r>
+      <w:proofErr w:type="spellEnd"/>
+      <w:r>
+        <w:t xml:space="preserve"> для реалізації масиву використовуються списки. Список – тип даних, що представляє собою послідовність певних значень, що можуть повторюватись. Але на відміну від масиву – кількість елементів у списку може бути довільною.</w:t>
+      </w:r>
+    </w:p>
+    <w:p>
+      <w:r>
+        <w:t xml:space="preserve">Списки – структура даних, що може містити елементи різних типів, що перераховані через кому та </w:t>
+      </w:r>
+      <w:proofErr w:type="spellStart"/>
+      <w:r>
+        <w:t>заключені</w:t>
+      </w:r>
+      <w:proofErr w:type="spellEnd"/>
+      <w:r>
+        <w:t xml:space="preserve"> в квадратні дужки.</w:t>
       </w:r>
     </w:p>
     <w:p>
@@ -132,62 +148,174 @@
                 <w:szCs w:val="20"/>
               </w:rPr>
             </w:pPr>
-            <w:r>
-              <w:rPr>
-                <w:rFonts w:ascii="Courier New" w:hAnsi="Courier New" w:cs="Courier New"/>
-                <w:sz w:val="20"/>
-                <w:szCs w:val="20"/>
-              </w:rPr>
-              <w:t>list_num = ["1", "2", "3"]</w:t>
-            </w:r>
-          </w:p>
-          <w:p>
-            <w:pPr>
-              <w:ind w:firstLine="0"/>
-              <w:rPr>
-                <w:rFonts w:ascii="Courier New" w:hAnsi="Courier New" w:cs="Courier New"/>
-                <w:sz w:val="20"/>
-                <w:szCs w:val="20"/>
-              </w:rPr>
-            </w:pPr>
-            <w:r>
-              <w:rPr>
-                <w:rFonts w:ascii="Courier New" w:hAnsi="Courier New" w:cs="Courier New"/>
-                <w:sz w:val="20"/>
-                <w:szCs w:val="20"/>
-              </w:rPr>
-              <w:t>print(list_num)</w:t>
-            </w:r>
-          </w:p>
-          <w:p>
-            <w:pPr>
-              <w:ind w:firstLine="0"/>
-              <w:rPr>
-                <w:rFonts w:ascii="Courier New" w:hAnsi="Courier New" w:cs="Courier New"/>
-                <w:sz w:val="20"/>
-                <w:szCs w:val="20"/>
-              </w:rPr>
-            </w:pPr>
-            <w:r>
-              <w:rPr>
-                <w:rFonts w:ascii="Courier New" w:hAnsi="Courier New" w:cs="Courier New"/>
-                <w:sz w:val="20"/>
-                <w:szCs w:val="20"/>
-              </w:rPr>
-              <w:t>list_str = ["aa", "bb", "cc"]</w:t>
-            </w:r>
-          </w:p>
-          <w:p>
-            <w:pPr>
-              <w:ind w:firstLine="0"/>
-            </w:pPr>
-            <w:r>
-              <w:rPr>
-                <w:rFonts w:ascii="Courier New" w:hAnsi="Courier New" w:cs="Courier New"/>
-                <w:sz w:val="20"/>
-                <w:szCs w:val="20"/>
-              </w:rPr>
-              <w:t>print(list_str)</w:t>
+            <w:proofErr w:type="spellStart"/>
+            <w:r>
+              <w:rPr>
+                <w:rFonts w:ascii="Courier New" w:hAnsi="Courier New" w:cs="Courier New"/>
+                <w:sz w:val="20"/>
+                <w:szCs w:val="20"/>
+              </w:rPr>
+              <w:t>list_num</w:t>
+            </w:r>
+            <w:proofErr w:type="spellEnd"/>
+            <w:r>
+              <w:rPr>
+                <w:rFonts w:ascii="Courier New" w:hAnsi="Courier New" w:cs="Courier New"/>
+                <w:sz w:val="20"/>
+                <w:szCs w:val="20"/>
+              </w:rPr>
+              <w:t xml:space="preserve"> = ["1", "2", "3"]</w:t>
+            </w:r>
+          </w:p>
+          <w:p>
+            <w:pPr>
+              <w:ind w:firstLine="0"/>
+              <w:rPr>
+                <w:rFonts w:ascii="Courier New" w:hAnsi="Courier New" w:cs="Courier New"/>
+                <w:sz w:val="20"/>
+                <w:szCs w:val="20"/>
+              </w:rPr>
+            </w:pPr>
+            <w:proofErr w:type="spellStart"/>
+            <w:r>
+              <w:rPr>
+                <w:rFonts w:ascii="Courier New" w:hAnsi="Courier New" w:cs="Courier New"/>
+                <w:sz w:val="20"/>
+                <w:szCs w:val="20"/>
+              </w:rPr>
+              <w:t>print</w:t>
+            </w:r>
+            <w:proofErr w:type="spellEnd"/>
+            <w:r>
+              <w:rPr>
+                <w:rFonts w:ascii="Courier New" w:hAnsi="Courier New" w:cs="Courier New"/>
+                <w:sz w:val="20"/>
+                <w:szCs w:val="20"/>
+              </w:rPr>
+              <w:t>(</w:t>
+            </w:r>
+            <w:proofErr w:type="spellStart"/>
+            <w:r>
+              <w:rPr>
+                <w:rFonts w:ascii="Courier New" w:hAnsi="Courier New" w:cs="Courier New"/>
+                <w:sz w:val="20"/>
+                <w:szCs w:val="20"/>
+              </w:rPr>
+              <w:t>list_num</w:t>
+            </w:r>
+            <w:proofErr w:type="spellEnd"/>
+            <w:r>
+              <w:rPr>
+                <w:rFonts w:ascii="Courier New" w:hAnsi="Courier New" w:cs="Courier New"/>
+                <w:sz w:val="20"/>
+                <w:szCs w:val="20"/>
+              </w:rPr>
+              <w:t>)</w:t>
+            </w:r>
+          </w:p>
+          <w:p>
+            <w:pPr>
+              <w:ind w:firstLine="0"/>
+              <w:rPr>
+                <w:rFonts w:ascii="Courier New" w:hAnsi="Courier New" w:cs="Courier New"/>
+                <w:sz w:val="20"/>
+                <w:szCs w:val="20"/>
+              </w:rPr>
+            </w:pPr>
+            <w:proofErr w:type="spellStart"/>
+            <w:r>
+              <w:rPr>
+                <w:rFonts w:ascii="Courier New" w:hAnsi="Courier New" w:cs="Courier New"/>
+                <w:sz w:val="20"/>
+                <w:szCs w:val="20"/>
+              </w:rPr>
+              <w:t>list_str</w:t>
+            </w:r>
+            <w:proofErr w:type="spellEnd"/>
+            <w:r>
+              <w:rPr>
+                <w:rFonts w:ascii="Courier New" w:hAnsi="Courier New" w:cs="Courier New"/>
+                <w:sz w:val="20"/>
+                <w:szCs w:val="20"/>
+              </w:rPr>
+              <w:t xml:space="preserve"> = ["</w:t>
+            </w:r>
+            <w:proofErr w:type="spellStart"/>
+            <w:r>
+              <w:rPr>
+                <w:rFonts w:ascii="Courier New" w:hAnsi="Courier New" w:cs="Courier New"/>
+                <w:sz w:val="20"/>
+                <w:szCs w:val="20"/>
+              </w:rPr>
+              <w:t>aa</w:t>
+            </w:r>
+            <w:proofErr w:type="spellEnd"/>
+            <w:r>
+              <w:rPr>
+                <w:rFonts w:ascii="Courier New" w:hAnsi="Courier New" w:cs="Courier New"/>
+                <w:sz w:val="20"/>
+                <w:szCs w:val="20"/>
+              </w:rPr>
+              <w:t>", "</w:t>
+            </w:r>
+            <w:proofErr w:type="spellStart"/>
+            <w:r>
+              <w:rPr>
+                <w:rFonts w:ascii="Courier New" w:hAnsi="Courier New" w:cs="Courier New"/>
+                <w:sz w:val="20"/>
+                <w:szCs w:val="20"/>
+              </w:rPr>
+              <w:t>bb</w:t>
+            </w:r>
+            <w:proofErr w:type="spellEnd"/>
+            <w:r>
+              <w:rPr>
+                <w:rFonts w:ascii="Courier New" w:hAnsi="Courier New" w:cs="Courier New"/>
+                <w:sz w:val="20"/>
+                <w:szCs w:val="20"/>
+              </w:rPr>
+              <w:t>", "cc"]</w:t>
+            </w:r>
+          </w:p>
+          <w:p>
+            <w:pPr>
+              <w:ind w:firstLine="0"/>
+            </w:pPr>
+            <w:proofErr w:type="spellStart"/>
+            <w:r>
+              <w:rPr>
+                <w:rFonts w:ascii="Courier New" w:hAnsi="Courier New" w:cs="Courier New"/>
+                <w:sz w:val="20"/>
+                <w:szCs w:val="20"/>
+              </w:rPr>
+              <w:t>print</w:t>
+            </w:r>
+            <w:proofErr w:type="spellEnd"/>
+            <w:r>
+              <w:rPr>
+                <w:rFonts w:ascii="Courier New" w:hAnsi="Courier New" w:cs="Courier New"/>
+                <w:sz w:val="20"/>
+                <w:szCs w:val="20"/>
+              </w:rPr>
+              <w:t>(</w:t>
+            </w:r>
+            <w:proofErr w:type="spellStart"/>
+            <w:r>
+              <w:rPr>
+                <w:rFonts w:ascii="Courier New" w:hAnsi="Courier New" w:cs="Courier New"/>
+                <w:sz w:val="20"/>
+                <w:szCs w:val="20"/>
+              </w:rPr>
+              <w:t>list_str</w:t>
+            </w:r>
+            <w:proofErr w:type="spellEnd"/>
+            <w:r>
+              <w:rPr>
+                <w:rFonts w:ascii="Courier New" w:hAnsi="Courier New" w:cs="Courier New"/>
+                <w:sz w:val="20"/>
+                <w:szCs w:val="20"/>
+              </w:rPr>
+              <w:t>)</w:t>
             </w:r>
           </w:p>
         </w:tc>
@@ -241,7 +369,43 @@
                 <w:sz w:val="20"/>
                 <w:szCs w:val="20"/>
               </w:rPr>
-              <w:t>['aa', 'bb', 'cc']</w:t>
+              <w:t>['</w:t>
+            </w:r>
+            <w:proofErr w:type="spellStart"/>
+            <w:r>
+              <w:rPr>
+                <w:rFonts w:ascii="Courier New" w:hAnsi="Courier New" w:cs="Courier New"/>
+                <w:sz w:val="20"/>
+                <w:szCs w:val="20"/>
+              </w:rPr>
+              <w:t>aa</w:t>
+            </w:r>
+            <w:proofErr w:type="spellEnd"/>
+            <w:r>
+              <w:rPr>
+                <w:rFonts w:ascii="Courier New" w:hAnsi="Courier New" w:cs="Courier New"/>
+                <w:sz w:val="20"/>
+                <w:szCs w:val="20"/>
+              </w:rPr>
+              <w:t>', '</w:t>
+            </w:r>
+            <w:proofErr w:type="spellStart"/>
+            <w:r>
+              <w:rPr>
+                <w:rFonts w:ascii="Courier New" w:hAnsi="Courier New" w:cs="Courier New"/>
+                <w:sz w:val="20"/>
+                <w:szCs w:val="20"/>
+              </w:rPr>
+              <w:t>bb</w:t>
+            </w:r>
+            <w:proofErr w:type="spellEnd"/>
+            <w:r>
+              <w:rPr>
+                <w:rFonts w:ascii="Courier New" w:hAnsi="Courier New" w:cs="Courier New"/>
+                <w:sz w:val="20"/>
+                <w:szCs w:val="20"/>
+              </w:rPr>
+              <w:t>', 'cc']</w:t>
             </w:r>
           </w:p>
         </w:tc>
@@ -249,7 +413,15 @@
     </w:tbl>
     <w:p>
       <w:r>
-        <w:t>Крім того, за допомогою функції list() можна створити порожній список</w:t>
+        <w:t xml:space="preserve">Крім того, за допомогою функції </w:t>
+      </w:r>
+      <w:proofErr w:type="spellStart"/>
+      <w:r>
+        <w:t>list</w:t>
+      </w:r>
+      <w:proofErr w:type="spellEnd"/>
+      <w:r>
+        <w:t>() можна створити порожній список</w:t>
       </w:r>
     </w:p>
     <w:p>
@@ -281,44 +453,146 @@
                 <w:szCs w:val="20"/>
               </w:rPr>
             </w:pPr>
-            <w:r>
-              <w:rPr>
-                <w:rFonts w:ascii="Courier New" w:hAnsi="Courier New" w:cs="Courier New"/>
-                <w:sz w:val="20"/>
-                <w:szCs w:val="20"/>
-              </w:rPr>
-              <w:t>students = ["Ihor", "Dima", "Serge"]</w:t>
-            </w:r>
-          </w:p>
-          <w:p>
-            <w:pPr>
-              <w:ind w:firstLine="0"/>
-              <w:rPr>
-                <w:rFonts w:ascii="Courier New" w:hAnsi="Courier New" w:cs="Courier New"/>
-                <w:sz w:val="20"/>
-                <w:szCs w:val="20"/>
-              </w:rPr>
-            </w:pPr>
-            <w:r>
-              <w:rPr>
-                <w:rFonts w:ascii="Courier New" w:hAnsi="Courier New" w:cs="Courier New"/>
-                <w:sz w:val="20"/>
-                <w:szCs w:val="20"/>
-              </w:rPr>
-              <w:t xml:space="preserve">print(students) </w:t>
-            </w:r>
-          </w:p>
-          <w:p>
-            <w:pPr>
-              <w:ind w:firstLine="0"/>
-            </w:pPr>
-            <w:r>
-              <w:rPr>
-                <w:rFonts w:ascii="Courier New" w:hAnsi="Courier New" w:cs="Courier New"/>
-                <w:sz w:val="20"/>
-                <w:szCs w:val="20"/>
-              </w:rPr>
-              <w:t>print(students[0])</w:t>
+            <w:proofErr w:type="spellStart"/>
+            <w:r>
+              <w:rPr>
+                <w:rFonts w:ascii="Courier New" w:hAnsi="Courier New" w:cs="Courier New"/>
+                <w:sz w:val="20"/>
+                <w:szCs w:val="20"/>
+              </w:rPr>
+              <w:t>students</w:t>
+            </w:r>
+            <w:proofErr w:type="spellEnd"/>
+            <w:r>
+              <w:rPr>
+                <w:rFonts w:ascii="Courier New" w:hAnsi="Courier New" w:cs="Courier New"/>
+                <w:sz w:val="20"/>
+                <w:szCs w:val="20"/>
+              </w:rPr>
+              <w:t xml:space="preserve"> = ["Ihor", "</w:t>
+            </w:r>
+            <w:proofErr w:type="spellStart"/>
+            <w:r>
+              <w:rPr>
+                <w:rFonts w:ascii="Courier New" w:hAnsi="Courier New" w:cs="Courier New"/>
+                <w:sz w:val="20"/>
+                <w:szCs w:val="20"/>
+              </w:rPr>
+              <w:t>Dima</w:t>
+            </w:r>
+            <w:proofErr w:type="spellEnd"/>
+            <w:r>
+              <w:rPr>
+                <w:rFonts w:ascii="Courier New" w:hAnsi="Courier New" w:cs="Courier New"/>
+                <w:sz w:val="20"/>
+                <w:szCs w:val="20"/>
+              </w:rPr>
+              <w:t>", "</w:t>
+            </w:r>
+            <w:proofErr w:type="spellStart"/>
+            <w:r>
+              <w:rPr>
+                <w:rFonts w:ascii="Courier New" w:hAnsi="Courier New" w:cs="Courier New"/>
+                <w:sz w:val="20"/>
+                <w:szCs w:val="20"/>
+              </w:rPr>
+              <w:t>Serge</w:t>
+            </w:r>
+            <w:proofErr w:type="spellEnd"/>
+            <w:r>
+              <w:rPr>
+                <w:rFonts w:ascii="Courier New" w:hAnsi="Courier New" w:cs="Courier New"/>
+                <w:sz w:val="20"/>
+                <w:szCs w:val="20"/>
+              </w:rPr>
+              <w:t>"]</w:t>
+            </w:r>
+          </w:p>
+          <w:p>
+            <w:pPr>
+              <w:ind w:firstLine="0"/>
+              <w:rPr>
+                <w:rFonts w:ascii="Courier New" w:hAnsi="Courier New" w:cs="Courier New"/>
+                <w:sz w:val="20"/>
+                <w:szCs w:val="20"/>
+              </w:rPr>
+            </w:pPr>
+            <w:proofErr w:type="spellStart"/>
+            <w:r>
+              <w:rPr>
+                <w:rFonts w:ascii="Courier New" w:hAnsi="Courier New" w:cs="Courier New"/>
+                <w:sz w:val="20"/>
+                <w:szCs w:val="20"/>
+              </w:rPr>
+              <w:t>print</w:t>
+            </w:r>
+            <w:proofErr w:type="spellEnd"/>
+            <w:r>
+              <w:rPr>
+                <w:rFonts w:ascii="Courier New" w:hAnsi="Courier New" w:cs="Courier New"/>
+                <w:sz w:val="20"/>
+                <w:szCs w:val="20"/>
+              </w:rPr>
+              <w:t>(</w:t>
+            </w:r>
+            <w:proofErr w:type="spellStart"/>
+            <w:r>
+              <w:rPr>
+                <w:rFonts w:ascii="Courier New" w:hAnsi="Courier New" w:cs="Courier New"/>
+                <w:sz w:val="20"/>
+                <w:szCs w:val="20"/>
+              </w:rPr>
+              <w:t>students</w:t>
+            </w:r>
+            <w:proofErr w:type="spellEnd"/>
+            <w:r>
+              <w:rPr>
+                <w:rFonts w:ascii="Courier New" w:hAnsi="Courier New" w:cs="Courier New"/>
+                <w:sz w:val="20"/>
+                <w:szCs w:val="20"/>
+              </w:rPr>
+              <w:t xml:space="preserve">) </w:t>
+            </w:r>
+          </w:p>
+          <w:p>
+            <w:pPr>
+              <w:ind w:firstLine="0"/>
+            </w:pPr>
+            <w:proofErr w:type="spellStart"/>
+            <w:r>
+              <w:rPr>
+                <w:rFonts w:ascii="Courier New" w:hAnsi="Courier New" w:cs="Courier New"/>
+                <w:sz w:val="20"/>
+                <w:szCs w:val="20"/>
+              </w:rPr>
+              <w:t>print</w:t>
+            </w:r>
+            <w:proofErr w:type="spellEnd"/>
+            <w:r>
+              <w:rPr>
+                <w:rFonts w:ascii="Courier New" w:hAnsi="Courier New" w:cs="Courier New"/>
+                <w:sz w:val="20"/>
+                <w:szCs w:val="20"/>
+              </w:rPr>
+              <w:t>(</w:t>
+            </w:r>
+            <w:proofErr w:type="spellStart"/>
+            <w:r>
+              <w:rPr>
+                <w:rFonts w:ascii="Courier New" w:hAnsi="Courier New" w:cs="Courier New"/>
+                <w:sz w:val="20"/>
+                <w:szCs w:val="20"/>
+              </w:rPr>
+              <w:t>students</w:t>
+            </w:r>
+            <w:proofErr w:type="spellEnd"/>
+            <w:r>
+              <w:rPr>
+                <w:rFonts w:ascii="Courier New" w:hAnsi="Courier New" w:cs="Courier New"/>
+                <w:sz w:val="20"/>
+                <w:szCs w:val="20"/>
+              </w:rPr>
+              <w:t>[0])</w:t>
             </w:r>
           </w:p>
         </w:tc>
@@ -359,7 +633,43 @@
                 <w:sz w:val="20"/>
                 <w:szCs w:val="20"/>
               </w:rPr>
-              <w:t>['Ihor', 'Dima', 'Serge']</w:t>
+              <w:t>['Ihor', '</w:t>
+            </w:r>
+            <w:proofErr w:type="spellStart"/>
+            <w:r>
+              <w:rPr>
+                <w:rFonts w:ascii="Courier New" w:hAnsi="Courier New" w:cs="Courier New"/>
+                <w:sz w:val="20"/>
+                <w:szCs w:val="20"/>
+              </w:rPr>
+              <w:t>Dima</w:t>
+            </w:r>
+            <w:proofErr w:type="spellEnd"/>
+            <w:r>
+              <w:rPr>
+                <w:rFonts w:ascii="Courier New" w:hAnsi="Courier New" w:cs="Courier New"/>
+                <w:sz w:val="20"/>
+                <w:szCs w:val="20"/>
+              </w:rPr>
+              <w:t>', '</w:t>
+            </w:r>
+            <w:proofErr w:type="spellStart"/>
+            <w:r>
+              <w:rPr>
+                <w:rFonts w:ascii="Courier New" w:hAnsi="Courier New" w:cs="Courier New"/>
+                <w:sz w:val="20"/>
+                <w:szCs w:val="20"/>
+              </w:rPr>
+              <w:t>Serge</w:t>
+            </w:r>
+            <w:proofErr w:type="spellEnd"/>
+            <w:r>
+              <w:rPr>
+                <w:rFonts w:ascii="Courier New" w:hAnsi="Courier New" w:cs="Courier New"/>
+                <w:sz w:val="20"/>
+                <w:szCs w:val="20"/>
+              </w:rPr>
+              <w:t>']</w:t>
             </w:r>
           </w:p>
           <w:p>
@@ -383,12 +693,21 @@
       <w:r>
         <w:t xml:space="preserve">Використовуючи методи списку можна виконувати необхідні операції. Для додавання елементів в кінець списку – використовують метод </w:t>
       </w:r>
-      <w:r>
-        <w:rPr>
-          <w:b/>
-          <w:bCs/>
-        </w:rPr>
-        <w:t>append()</w:t>
+      <w:proofErr w:type="spellStart"/>
+      <w:r>
+        <w:rPr>
+          <w:b/>
+          <w:bCs/>
+        </w:rPr>
+        <w:t>append</w:t>
+      </w:r>
+      <w:proofErr w:type="spellEnd"/>
+      <w:r>
+        <w:rPr>
+          <w:b/>
+          <w:bCs/>
+        </w:rPr>
+        <w:t>()</w:t>
       </w:r>
       <w:r>
         <w:t xml:space="preserve">. </w:t>
@@ -396,32 +715,59 @@
       <w:r>
         <w:t xml:space="preserve">Можна об’єднати один список з іншим за допомогою методу </w:t>
       </w:r>
-      <w:r>
-        <w:rPr>
-          <w:b/>
-          <w:bCs/>
-        </w:rPr>
-        <w:t>extend()</w:t>
+      <w:proofErr w:type="spellStart"/>
+      <w:r>
+        <w:rPr>
+          <w:b/>
+          <w:bCs/>
+        </w:rPr>
+        <w:t>extend</w:t>
+      </w:r>
+      <w:proofErr w:type="spellEnd"/>
+      <w:r>
+        <w:rPr>
+          <w:b/>
+          <w:bCs/>
+        </w:rPr>
+        <w:t>()</w:t>
       </w:r>
       <w:r>
         <w:t xml:space="preserve">. Функція </w:t>
       </w:r>
-      <w:r>
-        <w:rPr>
-          <w:b/>
-          <w:bCs/>
-        </w:rPr>
-        <w:t>append()</w:t>
+      <w:proofErr w:type="spellStart"/>
+      <w:r>
+        <w:rPr>
+          <w:b/>
+          <w:bCs/>
+        </w:rPr>
+        <w:t>append</w:t>
+      </w:r>
+      <w:proofErr w:type="spellEnd"/>
+      <w:r>
+        <w:rPr>
+          <w:b/>
+          <w:bCs/>
+        </w:rPr>
+        <w:t>()</w:t>
       </w:r>
       <w:r>
         <w:t xml:space="preserve"> додає елементи тільки в кінець списку. Коли потрібно додати елемент в задану позицію, використовується функція </w:t>
       </w:r>
-      <w:r>
-        <w:rPr>
-          <w:b/>
-          <w:bCs/>
-        </w:rPr>
-        <w:t>insert().</w:t>
+      <w:proofErr w:type="spellStart"/>
+      <w:r>
+        <w:rPr>
+          <w:b/>
+          <w:bCs/>
+        </w:rPr>
+        <w:t>insert</w:t>
+      </w:r>
+      <w:proofErr w:type="spellEnd"/>
+      <w:r>
+        <w:rPr>
+          <w:b/>
+          <w:bCs/>
+        </w:rPr>
+        <w:t>().</w:t>
       </w:r>
       <w:r>
         <w:rPr>
@@ -435,29 +781,71 @@
       <w:r>
         <w:t xml:space="preserve">За допомогою функції </w:t>
       </w:r>
-      <w:r>
-        <w:rPr>
-          <w:b/>
-          <w:bCs/>
-        </w:rPr>
-        <w:t>pop()</w:t>
+      <w:proofErr w:type="spellStart"/>
+      <w:r>
+        <w:rPr>
+          <w:b/>
+          <w:bCs/>
+        </w:rPr>
+        <w:t>pop</w:t>
+      </w:r>
+      <w:proofErr w:type="spellEnd"/>
+      <w:r>
+        <w:rPr>
+          <w:b/>
+          <w:bCs/>
+        </w:rPr>
+        <w:t>()</w:t>
       </w:r>
       <w:r>
         <w:t xml:space="preserve"> можна отримати елемент зі списку і в той же час видалити його. Якщо викликати функцію </w:t>
       </w:r>
-      <w:r>
-        <w:rPr>
-          <w:b/>
-          <w:bCs/>
-        </w:rPr>
-        <w:t>pop()</w:t>
+      <w:proofErr w:type="spellStart"/>
+      <w:r>
+        <w:rPr>
+          <w:b/>
+          <w:bCs/>
+        </w:rPr>
+        <w:t>pop</w:t>
+      </w:r>
+      <w:proofErr w:type="spellEnd"/>
+      <w:r>
+        <w:rPr>
+          <w:b/>
+          <w:bCs/>
+        </w:rPr>
+        <w:t>()</w:t>
       </w:r>
       <w:r>
         <w:t xml:space="preserve"> і вказати зсув, вона </w:t>
       </w:r>
       <w:r>
         <w:lastRenderedPageBreak/>
-        <w:t>поверне елемент, що знаходиться в заданій позиції. Якщо аргумент не вказано – буде використано значення -1. Так, виклик pop(0) поверне головний (початковий) елемент списку, а виклик pop() або pop(-1) – кінцевий елемент.</w:t>
+        <w:t xml:space="preserve">поверне елемент, що знаходиться в заданій позиції. Якщо аргумент не вказано – буде використано значення -1. Так, виклик </w:t>
+      </w:r>
+      <w:proofErr w:type="spellStart"/>
+      <w:r>
+        <w:t>pop</w:t>
+      </w:r>
+      <w:proofErr w:type="spellEnd"/>
+      <w:r>
+        <w:t xml:space="preserve">(0) поверне головний (початковий) елемент списку, а виклик </w:t>
+      </w:r>
+      <w:proofErr w:type="spellStart"/>
+      <w:r>
+        <w:t>pop</w:t>
+      </w:r>
+      <w:proofErr w:type="spellEnd"/>
+      <w:r>
+        <w:t xml:space="preserve">() або </w:t>
+      </w:r>
+      <w:proofErr w:type="spellStart"/>
+      <w:r>
+        <w:t>pop</w:t>
+      </w:r>
+      <w:proofErr w:type="spellEnd"/>
+      <w:r>
+        <w:t>(-1) – кінцевий елемент.</w:t>
       </w:r>
     </w:p>
     <w:p>
@@ -489,13 +877,59 @@
                 <w:szCs w:val="20"/>
               </w:rPr>
             </w:pPr>
-            <w:r>
-              <w:rPr>
-                <w:rFonts w:ascii="Courier New" w:hAnsi="Courier New" w:cs="Courier New"/>
-                <w:sz w:val="20"/>
-                <w:szCs w:val="20"/>
-              </w:rPr>
-              <w:t>students = ["Ihor", "Dima", "Serge"]</w:t>
+            <w:proofErr w:type="spellStart"/>
+            <w:r>
+              <w:rPr>
+                <w:rFonts w:ascii="Courier New" w:hAnsi="Courier New" w:cs="Courier New"/>
+                <w:sz w:val="20"/>
+                <w:szCs w:val="20"/>
+              </w:rPr>
+              <w:t>students</w:t>
+            </w:r>
+            <w:proofErr w:type="spellEnd"/>
+            <w:r>
+              <w:rPr>
+                <w:rFonts w:ascii="Courier New" w:hAnsi="Courier New" w:cs="Courier New"/>
+                <w:sz w:val="20"/>
+                <w:szCs w:val="20"/>
+              </w:rPr>
+              <w:t xml:space="preserve"> = ["Ihor", "</w:t>
+            </w:r>
+            <w:proofErr w:type="spellStart"/>
+            <w:r>
+              <w:rPr>
+                <w:rFonts w:ascii="Courier New" w:hAnsi="Courier New" w:cs="Courier New"/>
+                <w:sz w:val="20"/>
+                <w:szCs w:val="20"/>
+              </w:rPr>
+              <w:t>Dima</w:t>
+            </w:r>
+            <w:proofErr w:type="spellEnd"/>
+            <w:r>
+              <w:rPr>
+                <w:rFonts w:ascii="Courier New" w:hAnsi="Courier New" w:cs="Courier New"/>
+                <w:sz w:val="20"/>
+                <w:szCs w:val="20"/>
+              </w:rPr>
+              <w:t>", "</w:t>
+            </w:r>
+            <w:proofErr w:type="spellStart"/>
+            <w:r>
+              <w:rPr>
+                <w:rFonts w:ascii="Courier New" w:hAnsi="Courier New" w:cs="Courier New"/>
+                <w:sz w:val="20"/>
+                <w:szCs w:val="20"/>
+              </w:rPr>
+              <w:t>Serge</w:t>
+            </w:r>
+            <w:proofErr w:type="spellEnd"/>
+            <w:r>
+              <w:rPr>
+                <w:rFonts w:ascii="Courier New" w:hAnsi="Courier New" w:cs="Courier New"/>
+                <w:sz w:val="20"/>
+                <w:szCs w:val="20"/>
+              </w:rPr>
+              <w:t>"]</w:t>
             </w:r>
           </w:p>
           <w:p>
@@ -585,19 +1019,30 @@
                 <w:szCs w:val="20"/>
               </w:rPr>
             </w:pPr>
-            <w:r>
-              <w:rPr>
-                <w:rFonts w:ascii="Courier New" w:hAnsi="Courier New" w:cs="Courier New"/>
-                <w:sz w:val="20"/>
-                <w:szCs w:val="20"/>
-              </w:rPr>
-              <w:t xml:space="preserve">Dima </w:t>
-            </w:r>
-          </w:p>
-          <w:p>
-            <w:pPr>
-              <w:ind w:firstLine="0"/>
-            </w:pPr>
+            <w:proofErr w:type="spellStart"/>
+            <w:r>
+              <w:rPr>
+                <w:rFonts w:ascii="Courier New" w:hAnsi="Courier New" w:cs="Courier New"/>
+                <w:sz w:val="20"/>
+                <w:szCs w:val="20"/>
+              </w:rPr>
+              <w:t>Dima</w:t>
+            </w:r>
+            <w:proofErr w:type="spellEnd"/>
+            <w:r>
+              <w:rPr>
+                <w:rFonts w:ascii="Courier New" w:hAnsi="Courier New" w:cs="Courier New"/>
+                <w:sz w:val="20"/>
+                <w:szCs w:val="20"/>
+              </w:rPr>
+              <w:t xml:space="preserve"> </w:t>
+            </w:r>
+          </w:p>
+          <w:p>
+            <w:pPr>
+              <w:ind w:firstLine="0"/>
+            </w:pPr>
+            <w:proofErr w:type="spellStart"/>
             <w:r>
               <w:rPr>
                 <w:rFonts w:ascii="Courier New" w:hAnsi="Courier New" w:cs="Courier New"/>
@@ -606,6 +1051,7 @@
               </w:rPr>
               <w:t>Serge</w:t>
             </w:r>
+            <w:proofErr w:type="spellEnd"/>
           </w:p>
         </w:tc>
       </w:tr>
@@ -864,7 +1310,61 @@
                 <w:sz w:val="20"/>
                 <w:szCs w:val="20"/>
               </w:rPr>
-              <w:t>{'dog': 4, 'cat': 4, 'goose': 2}</w:t>
+              <w:t>{'</w:t>
+            </w:r>
+            <w:proofErr w:type="spellStart"/>
+            <w:r>
+              <w:rPr>
+                <w:rFonts w:ascii="Courier New" w:hAnsi="Courier New" w:cs="Courier New"/>
+                <w:sz w:val="20"/>
+                <w:szCs w:val="20"/>
+              </w:rPr>
+              <w:t>dog</w:t>
+            </w:r>
+            <w:proofErr w:type="spellEnd"/>
+            <w:r>
+              <w:rPr>
+                <w:rFonts w:ascii="Courier New" w:hAnsi="Courier New" w:cs="Courier New"/>
+                <w:sz w:val="20"/>
+                <w:szCs w:val="20"/>
+              </w:rPr>
+              <w:t>': 4, '</w:t>
+            </w:r>
+            <w:proofErr w:type="spellStart"/>
+            <w:r>
+              <w:rPr>
+                <w:rFonts w:ascii="Courier New" w:hAnsi="Courier New" w:cs="Courier New"/>
+                <w:sz w:val="20"/>
+                <w:szCs w:val="20"/>
+              </w:rPr>
+              <w:t>cat</w:t>
+            </w:r>
+            <w:proofErr w:type="spellEnd"/>
+            <w:r>
+              <w:rPr>
+                <w:rFonts w:ascii="Courier New" w:hAnsi="Courier New" w:cs="Courier New"/>
+                <w:sz w:val="20"/>
+                <w:szCs w:val="20"/>
+              </w:rPr>
+              <w:t>': 4, '</w:t>
+            </w:r>
+            <w:proofErr w:type="spellStart"/>
+            <w:r>
+              <w:rPr>
+                <w:rFonts w:ascii="Courier New" w:hAnsi="Courier New" w:cs="Courier New"/>
+                <w:sz w:val="20"/>
+                <w:szCs w:val="20"/>
+              </w:rPr>
+              <w:t>goose</w:t>
+            </w:r>
+            <w:proofErr w:type="spellEnd"/>
+            <w:r>
+              <w:rPr>
+                <w:rFonts w:ascii="Courier New" w:hAnsi="Courier New" w:cs="Courier New"/>
+                <w:sz w:val="20"/>
+                <w:szCs w:val="20"/>
+              </w:rPr>
+              <w:t>': 2}</w:t>
             </w:r>
           </w:p>
         </w:tc>
@@ -875,6 +1375,7 @@
       <w:r>
         <w:t xml:space="preserve">Можна використовувати функцію </w:t>
       </w:r>
+      <w:proofErr w:type="spellStart"/>
       <w:r>
         <w:rPr>
           <w:b/>
@@ -882,6 +1383,7 @@
         </w:rPr>
         <w:t>dict</w:t>
       </w:r>
+      <w:proofErr w:type="spellEnd"/>
       <w:r>
         <w:t>(), щоб створити порожній словник, якщо не вказати параметри функції</w:t>
       </w:r>
@@ -915,67 +1417,131 @@
                 <w:szCs w:val="20"/>
               </w:rPr>
             </w:pPr>
-            <w:r>
-              <w:rPr>
-                <w:rFonts w:ascii="Courier New" w:hAnsi="Courier New" w:cs="Courier New"/>
-                <w:sz w:val="20"/>
-                <w:szCs w:val="20"/>
-              </w:rPr>
-              <w:t>animals = {</w:t>
-            </w:r>
-          </w:p>
-          <w:p>
-            <w:pPr>
-              <w:ind w:firstLine="0"/>
-              <w:rPr>
-                <w:rFonts w:ascii="Courier New" w:hAnsi="Courier New" w:cs="Courier New"/>
-                <w:sz w:val="20"/>
-                <w:szCs w:val="20"/>
-              </w:rPr>
-            </w:pPr>
-            <w:r>
-              <w:rPr>
-                <w:rFonts w:ascii="Courier New" w:hAnsi="Courier New" w:cs="Courier New"/>
-                <w:sz w:val="20"/>
-                <w:szCs w:val="20"/>
-              </w:rPr>
-              <w:t xml:space="preserve">    "dog" : 4, </w:t>
-            </w:r>
-          </w:p>
-          <w:p>
-            <w:pPr>
-              <w:ind w:firstLine="0"/>
-              <w:rPr>
-                <w:rFonts w:ascii="Courier New" w:hAnsi="Courier New" w:cs="Courier New"/>
-                <w:sz w:val="20"/>
-                <w:szCs w:val="20"/>
-              </w:rPr>
-            </w:pPr>
-            <w:r>
-              <w:rPr>
-                <w:rFonts w:ascii="Courier New" w:hAnsi="Courier New" w:cs="Courier New"/>
-                <w:sz w:val="20"/>
-                <w:szCs w:val="20"/>
-              </w:rPr>
-              <w:t xml:space="preserve">    "cat" : 4, </w:t>
-            </w:r>
-          </w:p>
-          <w:p>
-            <w:pPr>
-              <w:ind w:firstLine="0"/>
-              <w:rPr>
-                <w:rFonts w:ascii="Courier New" w:hAnsi="Courier New" w:cs="Courier New"/>
-                <w:sz w:val="20"/>
-                <w:szCs w:val="20"/>
-              </w:rPr>
-            </w:pPr>
-            <w:r>
-              <w:rPr>
-                <w:rFonts w:ascii="Courier New" w:hAnsi="Courier New" w:cs="Courier New"/>
-                <w:sz w:val="20"/>
-                <w:szCs w:val="20"/>
-              </w:rPr>
-              <w:t xml:space="preserve">    "goose": 2</w:t>
+            <w:proofErr w:type="spellStart"/>
+            <w:r>
+              <w:rPr>
+                <w:rFonts w:ascii="Courier New" w:hAnsi="Courier New" w:cs="Courier New"/>
+                <w:sz w:val="20"/>
+                <w:szCs w:val="20"/>
+              </w:rPr>
+              <w:t>animals</w:t>
+            </w:r>
+            <w:proofErr w:type="spellEnd"/>
+            <w:r>
+              <w:rPr>
+                <w:rFonts w:ascii="Courier New" w:hAnsi="Courier New" w:cs="Courier New"/>
+                <w:sz w:val="20"/>
+                <w:szCs w:val="20"/>
+              </w:rPr>
+              <w:t xml:space="preserve"> = {</w:t>
+            </w:r>
+          </w:p>
+          <w:p>
+            <w:pPr>
+              <w:ind w:firstLine="0"/>
+              <w:rPr>
+                <w:rFonts w:ascii="Courier New" w:hAnsi="Courier New" w:cs="Courier New"/>
+                <w:sz w:val="20"/>
+                <w:szCs w:val="20"/>
+              </w:rPr>
+            </w:pPr>
+            <w:r>
+              <w:rPr>
+                <w:rFonts w:ascii="Courier New" w:hAnsi="Courier New" w:cs="Courier New"/>
+                <w:sz w:val="20"/>
+                <w:szCs w:val="20"/>
+              </w:rPr>
+              <w:t xml:space="preserve">    "</w:t>
+            </w:r>
+            <w:proofErr w:type="spellStart"/>
+            <w:r>
+              <w:rPr>
+                <w:rFonts w:ascii="Courier New" w:hAnsi="Courier New" w:cs="Courier New"/>
+                <w:sz w:val="20"/>
+                <w:szCs w:val="20"/>
+              </w:rPr>
+              <w:t>dog</w:t>
+            </w:r>
+            <w:proofErr w:type="spellEnd"/>
+            <w:r>
+              <w:rPr>
+                <w:rFonts w:ascii="Courier New" w:hAnsi="Courier New" w:cs="Courier New"/>
+                <w:sz w:val="20"/>
+                <w:szCs w:val="20"/>
+              </w:rPr>
+              <w:t xml:space="preserve">" : 4, </w:t>
+            </w:r>
+          </w:p>
+          <w:p>
+            <w:pPr>
+              <w:ind w:firstLine="0"/>
+              <w:rPr>
+                <w:rFonts w:ascii="Courier New" w:hAnsi="Courier New" w:cs="Courier New"/>
+                <w:sz w:val="20"/>
+                <w:szCs w:val="20"/>
+              </w:rPr>
+            </w:pPr>
+            <w:r>
+              <w:rPr>
+                <w:rFonts w:ascii="Courier New" w:hAnsi="Courier New" w:cs="Courier New"/>
+                <w:sz w:val="20"/>
+                <w:szCs w:val="20"/>
+              </w:rPr>
+              <w:t xml:space="preserve">    "</w:t>
+            </w:r>
+            <w:proofErr w:type="spellStart"/>
+            <w:r>
+              <w:rPr>
+                <w:rFonts w:ascii="Courier New" w:hAnsi="Courier New" w:cs="Courier New"/>
+                <w:sz w:val="20"/>
+                <w:szCs w:val="20"/>
+              </w:rPr>
+              <w:t>cat</w:t>
+            </w:r>
+            <w:proofErr w:type="spellEnd"/>
+            <w:r>
+              <w:rPr>
+                <w:rFonts w:ascii="Courier New" w:hAnsi="Courier New" w:cs="Courier New"/>
+                <w:sz w:val="20"/>
+                <w:szCs w:val="20"/>
+              </w:rPr>
+              <w:t xml:space="preserve">" : 4, </w:t>
+            </w:r>
+          </w:p>
+          <w:p>
+            <w:pPr>
+              <w:ind w:firstLine="0"/>
+              <w:rPr>
+                <w:rFonts w:ascii="Courier New" w:hAnsi="Courier New" w:cs="Courier New"/>
+                <w:sz w:val="20"/>
+                <w:szCs w:val="20"/>
+              </w:rPr>
+            </w:pPr>
+            <w:r>
+              <w:rPr>
+                <w:rFonts w:ascii="Courier New" w:hAnsi="Courier New" w:cs="Courier New"/>
+                <w:sz w:val="20"/>
+                <w:szCs w:val="20"/>
+              </w:rPr>
+              <w:t xml:space="preserve">    "</w:t>
+            </w:r>
+            <w:proofErr w:type="spellStart"/>
+            <w:r>
+              <w:rPr>
+                <w:rFonts w:ascii="Courier New" w:hAnsi="Courier New" w:cs="Courier New"/>
+                <w:sz w:val="20"/>
+                <w:szCs w:val="20"/>
+              </w:rPr>
+              <w:t>goose</w:t>
+            </w:r>
+            <w:proofErr w:type="spellEnd"/>
+            <w:r>
+              <w:rPr>
+                <w:rFonts w:ascii="Courier New" w:hAnsi="Courier New" w:cs="Courier New"/>
+                <w:sz w:val="20"/>
+                <w:szCs w:val="20"/>
+              </w:rPr>
+              <w:t>": 2</w:t>
             </w:r>
           </w:p>
           <w:p>
@@ -1000,13 +1566,59 @@
             <w:pPr>
               <w:ind w:firstLine="0"/>
             </w:pPr>
-            <w:r>
-              <w:rPr>
-                <w:rFonts w:ascii="Courier New" w:hAnsi="Courier New" w:cs="Courier New"/>
-                <w:sz w:val="20"/>
-                <w:szCs w:val="20"/>
-              </w:rPr>
-              <w:t>print(animals["dog"])</w:t>
+            <w:proofErr w:type="spellStart"/>
+            <w:r>
+              <w:rPr>
+                <w:rFonts w:ascii="Courier New" w:hAnsi="Courier New" w:cs="Courier New"/>
+                <w:sz w:val="20"/>
+                <w:szCs w:val="20"/>
+              </w:rPr>
+              <w:t>print</w:t>
+            </w:r>
+            <w:proofErr w:type="spellEnd"/>
+            <w:r>
+              <w:rPr>
+                <w:rFonts w:ascii="Courier New" w:hAnsi="Courier New" w:cs="Courier New"/>
+                <w:sz w:val="20"/>
+                <w:szCs w:val="20"/>
+              </w:rPr>
+              <w:t>(</w:t>
+            </w:r>
+            <w:proofErr w:type="spellStart"/>
+            <w:r>
+              <w:rPr>
+                <w:rFonts w:ascii="Courier New" w:hAnsi="Courier New" w:cs="Courier New"/>
+                <w:sz w:val="20"/>
+                <w:szCs w:val="20"/>
+              </w:rPr>
+              <w:t>animals</w:t>
+            </w:r>
+            <w:proofErr w:type="spellEnd"/>
+            <w:r>
+              <w:rPr>
+                <w:rFonts w:ascii="Courier New" w:hAnsi="Courier New" w:cs="Courier New"/>
+                <w:sz w:val="20"/>
+                <w:szCs w:val="20"/>
+              </w:rPr>
+              <w:t>["</w:t>
+            </w:r>
+            <w:proofErr w:type="spellStart"/>
+            <w:r>
+              <w:rPr>
+                <w:rFonts w:ascii="Courier New" w:hAnsi="Courier New" w:cs="Courier New"/>
+                <w:sz w:val="20"/>
+                <w:szCs w:val="20"/>
+              </w:rPr>
+              <w:t>dog</w:t>
+            </w:r>
+            <w:proofErr w:type="spellEnd"/>
+            <w:r>
+              <w:rPr>
+                <w:rFonts w:ascii="Courier New" w:hAnsi="Courier New" w:cs="Courier New"/>
+                <w:sz w:val="20"/>
+                <w:szCs w:val="20"/>
+              </w:rPr>
+              <w:t>"])</w:t>
             </w:r>
           </w:p>
         </w:tc>
@@ -1074,6 +1686,7 @@
         <w:lastRenderedPageBreak/>
         <w:t xml:space="preserve">Щоб дізнатися, чи міститься в словнику якийсь ключ, використовується ключове слово </w:t>
       </w:r>
+      <w:proofErr w:type="spellStart"/>
       <w:r>
         <w:rPr>
           <w:b/>
@@ -1081,9 +1694,19 @@
         </w:rPr>
         <w:t>in</w:t>
       </w:r>
-      <w:r>
-        <w:t xml:space="preserve">. Якщо ключ знайдений, то повертається значення True, в іншому випадку – </w:t>
-      </w:r>
+      <w:proofErr w:type="spellEnd"/>
+      <w:r>
+        <w:t xml:space="preserve">. Якщо ключ знайдений, то повертається значення </w:t>
+      </w:r>
+      <w:proofErr w:type="spellStart"/>
+      <w:r>
+        <w:t>True</w:t>
+      </w:r>
+      <w:proofErr w:type="spellEnd"/>
+      <w:r>
+        <w:t xml:space="preserve">, в іншому випадку – </w:t>
+      </w:r>
+      <w:proofErr w:type="spellStart"/>
       <w:r>
         <w:rPr>
           <w:b/>
@@ -1091,6 +1714,7 @@
         </w:rPr>
         <w:t>False</w:t>
       </w:r>
+      <w:proofErr w:type="spellEnd"/>
       <w:r>
         <w:t>.</w:t>
       </w:r>
@@ -1313,12 +1937,21 @@
       <w:r>
         <w:t xml:space="preserve">Для словників розроблено набір методів. </w:t>
       </w:r>
-      <w:r>
-        <w:rPr>
-          <w:b/>
-          <w:bCs/>
-        </w:rPr>
-        <w:t>update()</w:t>
+      <w:proofErr w:type="spellStart"/>
+      <w:r>
+        <w:rPr>
+          <w:b/>
+          <w:bCs/>
+        </w:rPr>
+        <w:t>update</w:t>
+      </w:r>
+      <w:proofErr w:type="spellEnd"/>
+      <w:r>
+        <w:rPr>
+          <w:b/>
+          <w:bCs/>
+        </w:rPr>
+        <w:t>()</w:t>
       </w:r>
       <w:r>
         <w:t xml:space="preserve"> – додає елементи в словник. Метод змінює поточний словник і нічого не повертає</w:t>
@@ -1339,6 +1972,7 @@
       <w:r>
         <w:t xml:space="preserve">Видалити елемент зі словника можна за допомогою інструкції </w:t>
       </w:r>
+      <w:proofErr w:type="spellStart"/>
       <w:r>
         <w:rPr>
           <w:b/>
@@ -1346,6 +1980,7 @@
         </w:rPr>
         <w:t>del</w:t>
       </w:r>
+      <w:proofErr w:type="spellEnd"/>
       <w:r>
         <w:rPr>
           <w:lang w:val="ru-RU"/>
@@ -1425,7 +2060,67 @@
                 <w:szCs w:val="20"/>
                 <w:lang w:val="en-US"/>
               </w:rPr>
-              <w:t>del dict_2 ["b"] # Видаляємо елемент з ключем "b"</w:t>
+              <w:t xml:space="preserve">del dict_2 ["b"] # </w:t>
+            </w:r>
+            <w:proofErr w:type="spellStart"/>
+            <w:r>
+              <w:rPr>
+                <w:rFonts w:ascii="Courier New" w:hAnsi="Courier New" w:cs="Courier New"/>
+                <w:sz w:val="20"/>
+                <w:szCs w:val="20"/>
+                <w:lang w:val="en-US"/>
+              </w:rPr>
+              <w:t>Видаляємо</w:t>
+            </w:r>
+            <w:proofErr w:type="spellEnd"/>
+            <w:r>
+              <w:rPr>
+                <w:rFonts w:ascii="Courier New" w:hAnsi="Courier New" w:cs="Courier New"/>
+                <w:sz w:val="20"/>
+                <w:szCs w:val="20"/>
+                <w:lang w:val="en-US"/>
+              </w:rPr>
+              <w:t xml:space="preserve"> </w:t>
+            </w:r>
+            <w:proofErr w:type="spellStart"/>
+            <w:r>
+              <w:rPr>
+                <w:rFonts w:ascii="Courier New" w:hAnsi="Courier New" w:cs="Courier New"/>
+                <w:sz w:val="20"/>
+                <w:szCs w:val="20"/>
+                <w:lang w:val="en-US"/>
+              </w:rPr>
+              <w:t>елемент</w:t>
+            </w:r>
+            <w:proofErr w:type="spellEnd"/>
+            <w:r>
+              <w:rPr>
+                <w:rFonts w:ascii="Courier New" w:hAnsi="Courier New" w:cs="Courier New"/>
+                <w:sz w:val="20"/>
+                <w:szCs w:val="20"/>
+                <w:lang w:val="en-US"/>
+              </w:rPr>
+              <w:t xml:space="preserve"> з </w:t>
+            </w:r>
+            <w:proofErr w:type="spellStart"/>
+            <w:r>
+              <w:rPr>
+                <w:rFonts w:ascii="Courier New" w:hAnsi="Courier New" w:cs="Courier New"/>
+                <w:sz w:val="20"/>
+                <w:szCs w:val="20"/>
+                <w:lang w:val="en-US"/>
+              </w:rPr>
+              <w:t>ключем</w:t>
+            </w:r>
+            <w:proofErr w:type="spellEnd"/>
+            <w:r>
+              <w:rPr>
+                <w:rFonts w:ascii="Courier New" w:hAnsi="Courier New" w:cs="Courier New"/>
+                <w:sz w:val="20"/>
+                <w:szCs w:val="20"/>
+                <w:lang w:val="en-US"/>
+              </w:rPr>
+              <w:t xml:space="preserve"> "b"</w:t>
             </w:r>
           </w:p>
           <w:p>
@@ -1513,12 +2208,21 @@
         <w:lastRenderedPageBreak/>
         <w:t xml:space="preserve">Щоб видалити всі ключі і значення зі словника, слід використовувати функцію </w:t>
       </w:r>
-      <w:r>
-        <w:rPr>
-          <w:b/>
-          <w:bCs/>
-        </w:rPr>
-        <w:t>clear()</w:t>
+      <w:proofErr w:type="spellStart"/>
+      <w:r>
+        <w:rPr>
+          <w:b/>
+          <w:bCs/>
+        </w:rPr>
+        <w:t>clear</w:t>
+      </w:r>
+      <w:proofErr w:type="spellEnd"/>
+      <w:r>
+        <w:rPr>
+          <w:b/>
+          <w:bCs/>
+        </w:rPr>
+        <w:t>()</w:t>
       </w:r>
       <w:r>
         <w:t xml:space="preserve"> або просто привласнити порожній словник заданому імені.</w:t>
@@ -1545,13 +2249,22 @@
       <w:r>
         <w:t xml:space="preserve">користавшись функцією </w:t>
       </w:r>
+      <w:proofErr w:type="spellStart"/>
       <w:proofErr w:type="gramStart"/>
       <w:r>
         <w:rPr>
           <w:b/>
           <w:bCs/>
         </w:rPr>
-        <w:t>keys(</w:t>
+        <w:t>keys</w:t>
+      </w:r>
+      <w:proofErr w:type="spellEnd"/>
+      <w:r>
+        <w:rPr>
+          <w:b/>
+          <w:bCs/>
+        </w:rPr>
+        <w:t>(</w:t>
       </w:r>
       <w:proofErr w:type="gramEnd"/>
       <w:r>
@@ -1573,12 +2286,21 @@
       <w:r>
         <w:t xml:space="preserve">Щоб отримати всі значення словника, використовується функція </w:t>
       </w:r>
-      <w:r>
-        <w:rPr>
-          <w:b/>
-          <w:bCs/>
-        </w:rPr>
-        <w:t>values()</w:t>
+      <w:proofErr w:type="spellStart"/>
+      <w:r>
+        <w:rPr>
+          <w:b/>
+          <w:bCs/>
+        </w:rPr>
+        <w:t>values</w:t>
+      </w:r>
+      <w:proofErr w:type="spellEnd"/>
+      <w:r>
+        <w:rPr>
+          <w:b/>
+          <w:bCs/>
+        </w:rPr>
+        <w:t>()</w:t>
       </w:r>
       <w:r>
         <w:rPr>
@@ -1591,6 +2313,7 @@
       <w:r>
         <w:t xml:space="preserve">Щоб отримати всі пари "ключ – значення" із словника, використовується функція </w:t>
       </w:r>
+      <w:proofErr w:type="spellStart"/>
       <w:r>
         <w:rPr>
           <w:b/>
@@ -1598,6 +2321,7 @@
         </w:rPr>
         <w:t>items</w:t>
       </w:r>
+      <w:proofErr w:type="spellEnd"/>
       <w:r>
         <w:t>()</w:t>
       </w:r>
@@ -1633,14 +2357,25 @@
                 <w:lang w:val="en-US"/>
               </w:rPr>
             </w:pPr>
-            <w:r>
-              <w:rPr>
-                <w:rFonts w:ascii="Courier New" w:hAnsi="Courier New" w:cs="Courier New"/>
-                <w:sz w:val="20"/>
-                <w:szCs w:val="20"/>
-                <w:lang w:val="en-US"/>
-              </w:rPr>
-              <w:t>testDisct = {"a": 1, "b": 2}</w:t>
+            <w:proofErr w:type="spellStart"/>
+            <w:r>
+              <w:rPr>
+                <w:rFonts w:ascii="Courier New" w:hAnsi="Courier New" w:cs="Courier New"/>
+                <w:sz w:val="20"/>
+                <w:szCs w:val="20"/>
+                <w:lang w:val="en-US"/>
+              </w:rPr>
+              <w:t>testDisct</w:t>
+            </w:r>
+            <w:proofErr w:type="spellEnd"/>
+            <w:r>
+              <w:rPr>
+                <w:rFonts w:ascii="Courier New" w:hAnsi="Courier New" w:cs="Courier New"/>
+                <w:sz w:val="20"/>
+                <w:szCs w:val="20"/>
+                <w:lang w:val="en-US"/>
+              </w:rPr>
+              <w:t xml:space="preserve"> = {"a": 1, "b": 2}</w:t>
             </w:r>
           </w:p>
           <w:p>
@@ -1663,6 +2398,7 @@
               </w:rPr>
               <w:t>print(</w:t>
             </w:r>
+            <w:proofErr w:type="spellStart"/>
             <w:proofErr w:type="gramEnd"/>
             <w:r>
               <w:rPr>
@@ -1671,7 +2407,17 @@
                 <w:szCs w:val="20"/>
                 <w:lang w:val="en-US"/>
               </w:rPr>
-              <w:t>testDisct.keys())</w:t>
+              <w:t>testDisct.keys</w:t>
+            </w:r>
+            <w:proofErr w:type="spellEnd"/>
+            <w:r>
+              <w:rPr>
+                <w:rFonts w:ascii="Courier New" w:hAnsi="Courier New" w:cs="Courier New"/>
+                <w:sz w:val="20"/>
+                <w:szCs w:val="20"/>
+                <w:lang w:val="en-US"/>
+              </w:rPr>
+              <w:t>())</w:t>
             </w:r>
           </w:p>
           <w:p>
@@ -1694,6 +2440,7 @@
               </w:rPr>
               <w:t>print(</w:t>
             </w:r>
+            <w:proofErr w:type="spellStart"/>
             <w:proofErr w:type="gramEnd"/>
             <w:r>
               <w:rPr>
@@ -1702,7 +2449,17 @@
                 <w:szCs w:val="20"/>
                 <w:lang w:val="en-US"/>
               </w:rPr>
-              <w:t>testDisct.values())</w:t>
+              <w:t>testDisct.values</w:t>
+            </w:r>
+            <w:proofErr w:type="spellEnd"/>
+            <w:r>
+              <w:rPr>
+                <w:rFonts w:ascii="Courier New" w:hAnsi="Courier New" w:cs="Courier New"/>
+                <w:sz w:val="20"/>
+                <w:szCs w:val="20"/>
+                <w:lang w:val="en-US"/>
+              </w:rPr>
+              <w:t>())</w:t>
             </w:r>
           </w:p>
           <w:p>
@@ -1722,6 +2479,7 @@
               </w:rPr>
               <w:t>print(</w:t>
             </w:r>
+            <w:proofErr w:type="spellStart"/>
             <w:proofErr w:type="gramEnd"/>
             <w:r>
               <w:rPr>
@@ -1730,7 +2488,17 @@
                 <w:szCs w:val="20"/>
                 <w:lang w:val="en-US"/>
               </w:rPr>
-              <w:t>testDisct.items())</w:t>
+              <w:t>testDisct.items</w:t>
+            </w:r>
+            <w:proofErr w:type="spellEnd"/>
+            <w:r>
+              <w:rPr>
+                <w:rFonts w:ascii="Courier New" w:hAnsi="Courier New" w:cs="Courier New"/>
+                <w:sz w:val="20"/>
+                <w:szCs w:val="20"/>
+                <w:lang w:val="en-US"/>
+              </w:rPr>
+              <w:t>())</w:t>
             </w:r>
           </w:p>
         </w:tc>
@@ -1765,44 +2533,74 @@
                 <w:szCs w:val="20"/>
               </w:rPr>
             </w:pPr>
-            <w:r>
-              <w:rPr>
-                <w:rFonts w:ascii="Courier New" w:hAnsi="Courier New" w:cs="Courier New"/>
-                <w:sz w:val="20"/>
-                <w:szCs w:val="20"/>
-              </w:rPr>
-              <w:t>dict_keys(['a', 'b'])</w:t>
-            </w:r>
-          </w:p>
-          <w:p>
-            <w:pPr>
-              <w:ind w:firstLine="0"/>
-              <w:rPr>
-                <w:rFonts w:ascii="Courier New" w:hAnsi="Courier New" w:cs="Courier New"/>
-                <w:sz w:val="20"/>
-                <w:szCs w:val="20"/>
-              </w:rPr>
-            </w:pPr>
-            <w:r>
-              <w:rPr>
-                <w:rFonts w:ascii="Courier New" w:hAnsi="Courier New" w:cs="Courier New"/>
-                <w:sz w:val="20"/>
-                <w:szCs w:val="20"/>
-              </w:rPr>
-              <w:t>dict_values([1, 2])</w:t>
-            </w:r>
-          </w:p>
-          <w:p>
-            <w:pPr>
-              <w:ind w:firstLine="0"/>
-            </w:pPr>
-            <w:r>
-              <w:rPr>
-                <w:rFonts w:ascii="Courier New" w:hAnsi="Courier New" w:cs="Courier New"/>
-                <w:sz w:val="20"/>
-                <w:szCs w:val="20"/>
-              </w:rPr>
-              <w:t>dict_items([('a', 1), ('b', 2)])</w:t>
+            <w:proofErr w:type="spellStart"/>
+            <w:r>
+              <w:rPr>
+                <w:rFonts w:ascii="Courier New" w:hAnsi="Courier New" w:cs="Courier New"/>
+                <w:sz w:val="20"/>
+                <w:szCs w:val="20"/>
+              </w:rPr>
+              <w:t>dict_keys</w:t>
+            </w:r>
+            <w:proofErr w:type="spellEnd"/>
+            <w:r>
+              <w:rPr>
+                <w:rFonts w:ascii="Courier New" w:hAnsi="Courier New" w:cs="Courier New"/>
+                <w:sz w:val="20"/>
+                <w:szCs w:val="20"/>
+              </w:rPr>
+              <w:t>(['a', 'b'])</w:t>
+            </w:r>
+          </w:p>
+          <w:p>
+            <w:pPr>
+              <w:ind w:firstLine="0"/>
+              <w:rPr>
+                <w:rFonts w:ascii="Courier New" w:hAnsi="Courier New" w:cs="Courier New"/>
+                <w:sz w:val="20"/>
+                <w:szCs w:val="20"/>
+              </w:rPr>
+            </w:pPr>
+            <w:proofErr w:type="spellStart"/>
+            <w:r>
+              <w:rPr>
+                <w:rFonts w:ascii="Courier New" w:hAnsi="Courier New" w:cs="Courier New"/>
+                <w:sz w:val="20"/>
+                <w:szCs w:val="20"/>
+              </w:rPr>
+              <w:t>dict_values</w:t>
+            </w:r>
+            <w:proofErr w:type="spellEnd"/>
+            <w:r>
+              <w:rPr>
+                <w:rFonts w:ascii="Courier New" w:hAnsi="Courier New" w:cs="Courier New"/>
+                <w:sz w:val="20"/>
+                <w:szCs w:val="20"/>
+              </w:rPr>
+              <w:t>([1, 2])</w:t>
+            </w:r>
+          </w:p>
+          <w:p>
+            <w:pPr>
+              <w:ind w:firstLine="0"/>
+            </w:pPr>
+            <w:proofErr w:type="spellStart"/>
+            <w:r>
+              <w:rPr>
+                <w:rFonts w:ascii="Courier New" w:hAnsi="Courier New" w:cs="Courier New"/>
+                <w:sz w:val="20"/>
+                <w:szCs w:val="20"/>
+              </w:rPr>
+              <w:t>dict_items</w:t>
+            </w:r>
+            <w:proofErr w:type="spellEnd"/>
+            <w:r>
+              <w:rPr>
+                <w:rFonts w:ascii="Courier New" w:hAnsi="Courier New" w:cs="Courier New"/>
+                <w:sz w:val="20"/>
+                <w:szCs w:val="20"/>
+              </w:rPr>
+              <w:t>([('a', 1), ('b', 2)])</w:t>
             </w:r>
           </w:p>
         </w:tc>
@@ -1831,7 +2629,23 @@
     </w:p>
     <w:p>
       <w:r>
-        <w:t>Всі операції над списками, що не змінюють список (додавання, множення на число, функції index() і count() і деякі інші операції) можна застосовувати до кортежів. Можна також по-різному змінювати елементи місцями і так далі.</w:t>
+        <w:t xml:space="preserve">Всі операції над списками, що не змінюють список (додавання, множення на число, функції </w:t>
+      </w:r>
+      <w:proofErr w:type="spellStart"/>
+      <w:r>
+        <w:t>index</w:t>
+      </w:r>
+      <w:proofErr w:type="spellEnd"/>
+      <w:r>
+        <w:t xml:space="preserve">() і </w:t>
+      </w:r>
+      <w:proofErr w:type="spellStart"/>
+      <w:r>
+        <w:t>count</w:t>
+      </w:r>
+      <w:proofErr w:type="spellEnd"/>
+      <w:r>
+        <w:t>() і деякі інші операції) можна застосовувати до кортежів. Можна також по-різному змінювати елементи місцями і так далі.</w:t>
       </w:r>
     </w:p>
     <w:p>
@@ -1863,26 +2677,64 @@
                 <w:szCs w:val="20"/>
               </w:rPr>
             </w:pPr>
-            <w:r>
-              <w:rPr>
-                <w:rFonts w:ascii="Courier New" w:hAnsi="Courier New" w:cs="Courier New"/>
-                <w:sz w:val="20"/>
-                <w:szCs w:val="20"/>
-              </w:rPr>
-              <w:t>xy = (12, 21)</w:t>
-            </w:r>
-          </w:p>
-          <w:p>
-            <w:pPr>
-              <w:ind w:firstLine="0"/>
-            </w:pPr>
-            <w:r>
-              <w:rPr>
-                <w:rFonts w:ascii="Courier New" w:hAnsi="Courier New" w:cs="Courier New"/>
-                <w:sz w:val="20"/>
-                <w:szCs w:val="20"/>
-              </w:rPr>
-              <w:t>print(xy)</w:t>
+            <w:proofErr w:type="spellStart"/>
+            <w:r>
+              <w:rPr>
+                <w:rFonts w:ascii="Courier New" w:hAnsi="Courier New" w:cs="Courier New"/>
+                <w:sz w:val="20"/>
+                <w:szCs w:val="20"/>
+              </w:rPr>
+              <w:t>xy</w:t>
+            </w:r>
+            <w:proofErr w:type="spellEnd"/>
+            <w:r>
+              <w:rPr>
+                <w:rFonts w:ascii="Courier New" w:hAnsi="Courier New" w:cs="Courier New"/>
+                <w:sz w:val="20"/>
+                <w:szCs w:val="20"/>
+              </w:rPr>
+              <w:t xml:space="preserve"> = (12, 21)</w:t>
+            </w:r>
+          </w:p>
+          <w:p>
+            <w:pPr>
+              <w:ind w:firstLine="0"/>
+            </w:pPr>
+            <w:proofErr w:type="spellStart"/>
+            <w:r>
+              <w:rPr>
+                <w:rFonts w:ascii="Courier New" w:hAnsi="Courier New" w:cs="Courier New"/>
+                <w:sz w:val="20"/>
+                <w:szCs w:val="20"/>
+              </w:rPr>
+              <w:t>print</w:t>
+            </w:r>
+            <w:proofErr w:type="spellEnd"/>
+            <w:r>
+              <w:rPr>
+                <w:rFonts w:ascii="Courier New" w:hAnsi="Courier New" w:cs="Courier New"/>
+                <w:sz w:val="20"/>
+                <w:szCs w:val="20"/>
+              </w:rPr>
+              <w:t>(</w:t>
+            </w:r>
+            <w:proofErr w:type="spellStart"/>
+            <w:r>
+              <w:rPr>
+                <w:rFonts w:ascii="Courier New" w:hAnsi="Courier New" w:cs="Courier New"/>
+                <w:sz w:val="20"/>
+                <w:szCs w:val="20"/>
+              </w:rPr>
+              <w:t>xy</w:t>
+            </w:r>
+            <w:proofErr w:type="spellEnd"/>
+            <w:r>
+              <w:rPr>
+                <w:rFonts w:ascii="Courier New" w:hAnsi="Courier New" w:cs="Courier New"/>
+                <w:sz w:val="20"/>
+                <w:szCs w:val="20"/>
+              </w:rPr>
+              <w:t>)</w:t>
             </w:r>
           </w:p>
         </w:tc>
@@ -1935,7 +2787,15 @@
     <w:p/>
     <w:p>
       <w:r>
-        <w:t>Функція перетворення tuple() створює кортежі з інших об’єктів</w:t>
+        <w:t xml:space="preserve">Функція перетворення </w:t>
+      </w:r>
+      <w:proofErr w:type="spellStart"/>
+      <w:r>
+        <w:t>tuple</w:t>
+      </w:r>
+      <w:proofErr w:type="spellEnd"/>
+      <w:r>
+        <w:t>() створює кортежі з інших об’єктів</w:t>
       </w:r>
     </w:p>
     <w:tbl>
@@ -2003,31 +2863,62 @@
                 <w:lang w:val="en-US"/>
               </w:rPr>
             </w:pPr>
-            <w:r>
-              <w:rPr>
-                <w:rFonts w:ascii="Courier New" w:hAnsi="Courier New" w:cs="Courier New"/>
-                <w:sz w:val="20"/>
-                <w:szCs w:val="20"/>
-                <w:lang w:val="en-US"/>
-              </w:rPr>
-              <w:t>tuple_students = tuple(students)</w:t>
-            </w:r>
-          </w:p>
-          <w:p>
-            <w:pPr>
-              <w:ind w:firstLine="0"/>
-              <w:rPr>
-                <w:lang w:val="en-US"/>
-              </w:rPr>
-            </w:pPr>
-            <w:r>
-              <w:rPr>
-                <w:rFonts w:ascii="Courier New" w:hAnsi="Courier New" w:cs="Courier New"/>
-                <w:sz w:val="20"/>
-                <w:szCs w:val="20"/>
-                <w:lang w:val="en-US"/>
-              </w:rPr>
-              <w:t>print(tuple_students)</w:t>
+            <w:proofErr w:type="spellStart"/>
+            <w:r>
+              <w:rPr>
+                <w:rFonts w:ascii="Courier New" w:hAnsi="Courier New" w:cs="Courier New"/>
+                <w:sz w:val="20"/>
+                <w:szCs w:val="20"/>
+                <w:lang w:val="en-US"/>
+              </w:rPr>
+              <w:t>tuple_students</w:t>
+            </w:r>
+            <w:proofErr w:type="spellEnd"/>
+            <w:r>
+              <w:rPr>
+                <w:rFonts w:ascii="Courier New" w:hAnsi="Courier New" w:cs="Courier New"/>
+                <w:sz w:val="20"/>
+                <w:szCs w:val="20"/>
+                <w:lang w:val="en-US"/>
+              </w:rPr>
+              <w:t xml:space="preserve"> = tuple(students)</w:t>
+            </w:r>
+          </w:p>
+          <w:p>
+            <w:pPr>
+              <w:ind w:firstLine="0"/>
+              <w:rPr>
+                <w:lang w:val="en-US"/>
+              </w:rPr>
+            </w:pPr>
+            <w:r>
+              <w:rPr>
+                <w:rFonts w:ascii="Courier New" w:hAnsi="Courier New" w:cs="Courier New"/>
+                <w:sz w:val="20"/>
+                <w:szCs w:val="20"/>
+                <w:lang w:val="en-US"/>
+              </w:rPr>
+              <w:t>print(</w:t>
+            </w:r>
+            <w:proofErr w:type="spellStart"/>
+            <w:r>
+              <w:rPr>
+                <w:rFonts w:ascii="Courier New" w:hAnsi="Courier New" w:cs="Courier New"/>
+                <w:sz w:val="20"/>
+                <w:szCs w:val="20"/>
+                <w:lang w:val="en-US"/>
+              </w:rPr>
+              <w:t>tuple_students</w:t>
+            </w:r>
+            <w:proofErr w:type="spellEnd"/>
+            <w:r>
+              <w:rPr>
+                <w:rFonts w:ascii="Courier New" w:hAnsi="Courier New" w:cs="Courier New"/>
+                <w:sz w:val="20"/>
+                <w:szCs w:val="20"/>
+                <w:lang w:val="en-US"/>
+              </w:rPr>
+              <w:t>)</w:t>
             </w:r>
           </w:p>
         </w:tc>
@@ -2068,20 +2959,128 @@
                 <w:sz w:val="20"/>
                 <w:szCs w:val="20"/>
               </w:rPr>
-              <w:t>['Alex', 'Helen', 'Olga']</w:t>
-            </w:r>
-          </w:p>
-          <w:p>
-            <w:pPr>
-              <w:ind w:firstLine="0"/>
-            </w:pPr>
-            <w:r>
-              <w:rPr>
-                <w:rFonts w:ascii="Courier New" w:hAnsi="Courier New" w:cs="Courier New"/>
-                <w:sz w:val="20"/>
-                <w:szCs w:val="20"/>
-              </w:rPr>
-              <w:t>('Alex', 'Helen', 'Olga')</w:t>
+              <w:t>['</w:t>
+            </w:r>
+            <w:proofErr w:type="spellStart"/>
+            <w:r>
+              <w:rPr>
+                <w:rFonts w:ascii="Courier New" w:hAnsi="Courier New" w:cs="Courier New"/>
+                <w:sz w:val="20"/>
+                <w:szCs w:val="20"/>
+              </w:rPr>
+              <w:t>Alex</w:t>
+            </w:r>
+            <w:proofErr w:type="spellEnd"/>
+            <w:r>
+              <w:rPr>
+                <w:rFonts w:ascii="Courier New" w:hAnsi="Courier New" w:cs="Courier New"/>
+                <w:sz w:val="20"/>
+                <w:szCs w:val="20"/>
+              </w:rPr>
+              <w:t>', '</w:t>
+            </w:r>
+            <w:proofErr w:type="spellStart"/>
+            <w:r>
+              <w:rPr>
+                <w:rFonts w:ascii="Courier New" w:hAnsi="Courier New" w:cs="Courier New"/>
+                <w:sz w:val="20"/>
+                <w:szCs w:val="20"/>
+              </w:rPr>
+              <w:t>Helen</w:t>
+            </w:r>
+            <w:proofErr w:type="spellEnd"/>
+            <w:r>
+              <w:rPr>
+                <w:rFonts w:ascii="Courier New" w:hAnsi="Courier New" w:cs="Courier New"/>
+                <w:sz w:val="20"/>
+                <w:szCs w:val="20"/>
+              </w:rPr>
+              <w:t>', '</w:t>
+            </w:r>
+            <w:proofErr w:type="spellStart"/>
+            <w:r>
+              <w:rPr>
+                <w:rFonts w:ascii="Courier New" w:hAnsi="Courier New" w:cs="Courier New"/>
+                <w:sz w:val="20"/>
+                <w:szCs w:val="20"/>
+              </w:rPr>
+              <w:t>Olga</w:t>
+            </w:r>
+            <w:proofErr w:type="spellEnd"/>
+            <w:r>
+              <w:rPr>
+                <w:rFonts w:ascii="Courier New" w:hAnsi="Courier New" w:cs="Courier New"/>
+                <w:sz w:val="20"/>
+                <w:szCs w:val="20"/>
+              </w:rPr>
+              <w:t>']</w:t>
+            </w:r>
+          </w:p>
+          <w:p>
+            <w:pPr>
+              <w:ind w:firstLine="0"/>
+            </w:pPr>
+            <w:r>
+              <w:rPr>
+                <w:rFonts w:ascii="Courier New" w:hAnsi="Courier New" w:cs="Courier New"/>
+                <w:sz w:val="20"/>
+                <w:szCs w:val="20"/>
+              </w:rPr>
+              <w:t>('</w:t>
+            </w:r>
+            <w:proofErr w:type="spellStart"/>
+            <w:r>
+              <w:rPr>
+                <w:rFonts w:ascii="Courier New" w:hAnsi="Courier New" w:cs="Courier New"/>
+                <w:sz w:val="20"/>
+                <w:szCs w:val="20"/>
+              </w:rPr>
+              <w:t>Alex</w:t>
+            </w:r>
+            <w:proofErr w:type="spellEnd"/>
+            <w:r>
+              <w:rPr>
+                <w:rFonts w:ascii="Courier New" w:hAnsi="Courier New" w:cs="Courier New"/>
+                <w:sz w:val="20"/>
+                <w:szCs w:val="20"/>
+              </w:rPr>
+              <w:t>', '</w:t>
+            </w:r>
+            <w:proofErr w:type="spellStart"/>
+            <w:r>
+              <w:rPr>
+                <w:rFonts w:ascii="Courier New" w:hAnsi="Courier New" w:cs="Courier New"/>
+                <w:sz w:val="20"/>
+                <w:szCs w:val="20"/>
+              </w:rPr>
+              <w:t>Helen</w:t>
+            </w:r>
+            <w:proofErr w:type="spellEnd"/>
+            <w:r>
+              <w:rPr>
+                <w:rFonts w:ascii="Courier New" w:hAnsi="Courier New" w:cs="Courier New"/>
+                <w:sz w:val="20"/>
+                <w:szCs w:val="20"/>
+              </w:rPr>
+              <w:t>', '</w:t>
+            </w:r>
+            <w:proofErr w:type="spellStart"/>
+            <w:r>
+              <w:rPr>
+                <w:rFonts w:ascii="Courier New" w:hAnsi="Courier New" w:cs="Courier New"/>
+                <w:sz w:val="20"/>
+                <w:szCs w:val="20"/>
+              </w:rPr>
+              <w:t>Olga</w:t>
+            </w:r>
+            <w:proofErr w:type="spellEnd"/>
+            <w:r>
+              <w:rPr>
+                <w:rFonts w:ascii="Courier New" w:hAnsi="Courier New" w:cs="Courier New"/>
+                <w:sz w:val="20"/>
+                <w:szCs w:val="20"/>
+              </w:rPr>
+              <w:t>')</w:t>
             </w:r>
           </w:p>
         </w:tc>
@@ -2107,7 +3106,20 @@
     </w:p>
     <w:p>
       <w:r>
-        <w:t>Реалізувати телефонний довідник студентів групи.</w:t>
+        <w:t xml:space="preserve">Реалізувати </w:t>
+      </w:r>
+      <w:r>
+        <w:rPr>
+          <w:b/>
+          <w:bCs/>
+        </w:rPr>
+        <w:t>відсортований</w:t>
+      </w:r>
+      <w:r>
+        <w:t xml:space="preserve"> </w:t>
+      </w:r>
+      <w:r>
+        <w:t>телефонний довідник студентів групи.</w:t>
       </w:r>
     </w:p>
     <w:p>
@@ -2136,6 +3148,7 @@
         </w:rPr>
         <w:t>_01.</w:t>
       </w:r>
+      <w:proofErr w:type="spellStart"/>
       <w:r>
         <w:rPr>
           <w:b/>
@@ -2144,6 +3157,7 @@
         </w:rPr>
         <w:t>py</w:t>
       </w:r>
+      <w:proofErr w:type="spellEnd"/>
       <w:r>
         <w:rPr>
           <w:b/>
@@ -2157,7 +3171,45 @@
         <w:t xml:space="preserve">Частина готового функціоналу реалізує безкінечний цикл запитів до користувача. Типи запитів: </w:t>
       </w:r>
       <w:r>
-        <w:t>додати нового студента, змінити данні про існуючого студента, видалити запис, роздрукувати всю таблицю та вихід із програми. Також реалізований функціонал додавання нового запису та видалення існуючого.</w:t>
+        <w:t xml:space="preserve">додати нового студента, змінити данні про існуючого студента, видалити запис, роздрукувати всю таблицю та вихід із програми. </w:t>
+      </w:r>
+      <w:proofErr w:type="spellStart"/>
+      <w:r>
+        <w:t>Р</w:t>
+      </w:r>
+      <w:r>
+        <w:t>еалізован</w:t>
+      </w:r>
+      <w:proofErr w:type="spellEnd"/>
+      <w:r>
+        <w:t xml:space="preserve"> функціонал додавання нового запису та видалення існуючого.</w:t>
+      </w:r>
+      <w:r>
+        <w:rPr>
+          <w:lang w:val="ru-RU"/>
+        </w:rPr>
+        <w:t xml:space="preserve"> </w:t>
+      </w:r>
+      <w:proofErr w:type="spellStart"/>
+      <w:r>
+        <w:rPr>
+          <w:lang w:val="ru-RU"/>
+        </w:rPr>
+        <w:t>Вс</w:t>
+      </w:r>
+      <w:proofErr w:type="spellEnd"/>
+      <w:r>
+        <w:t xml:space="preserve">і дії відбуваються з </w:t>
+      </w:r>
+      <w:r>
+        <w:rPr>
+          <w:b/>
+          <w:bCs/>
+        </w:rPr>
+        <w:t>відсортованим</w:t>
+      </w:r>
+      <w:r>
+        <w:t xml:space="preserve"> списком студентів.</w:t>
       </w:r>
     </w:p>
     <w:p>
@@ -2223,12 +3275,53 @@
       <w:r>
         <w:t>Необхідно реалізувати з нуля функціонал зміни інформації про студента враховуючи той факт, що вже існує реалізація додавання нового запису та видалення існуючого.</w:t>
       </w:r>
-    </w:p>
-    <w:p>
       <w:r>
         <w:rPr>
           <w:lang w:val="ru-RU"/>
         </w:rPr>
+        <w:t xml:space="preserve"> </w:t>
+      </w:r>
+      <w:r>
+        <w:rPr>
+          <w:b/>
+          <w:bCs/>
+          <w:lang w:val="ru-RU"/>
+        </w:rPr>
+        <w:t xml:space="preserve">При </w:t>
+      </w:r>
+      <w:proofErr w:type="spellStart"/>
+      <w:r>
+        <w:rPr>
+          <w:b/>
+          <w:bCs/>
+          <w:lang w:val="ru-RU"/>
+        </w:rPr>
+        <w:t>зм</w:t>
+      </w:r>
+      <w:r>
+        <w:rPr>
+          <w:b/>
+          <w:bCs/>
+        </w:rPr>
+        <w:t>іні</w:t>
+      </w:r>
+      <w:proofErr w:type="spellEnd"/>
+      <w:r>
+        <w:rPr>
+          <w:b/>
+          <w:bCs/>
+        </w:rPr>
+        <w:t xml:space="preserve"> інформації про студента список має залишатись відсортованим</w:t>
+      </w:r>
+      <w:r>
+        <w:t>.</w:t>
+      </w:r>
+    </w:p>
+    <w:p>
+      <w:r>
+        <w:rPr>
+          <w:lang w:val="ru-RU"/>
+        </w:rPr>
         <w:t xml:space="preserve">Текст </w:t>
       </w:r>
       <w:r>
@@ -2303,6 +3396,7 @@
         </w:rPr>
         <w:t xml:space="preserve">-22[1 </w:t>
       </w:r>
+      <w:proofErr w:type="spellStart"/>
       <w:r>
         <w:rPr>
           <w:b/>
@@ -2310,6 +3404,7 @@
         </w:rPr>
         <w:t>or</w:t>
       </w:r>
+      <w:proofErr w:type="spellEnd"/>
       <w:r>
         <w:rPr>
           <w:b/>
@@ -2318,6 +3413,7 @@
         </w:rPr>
         <w:t xml:space="preserve"> 2]-</w:t>
       </w:r>
+      <w:proofErr w:type="spellStart"/>
       <w:r>
         <w:rPr>
           <w:b/>
@@ -2325,6 +3421,7 @@
         </w:rPr>
         <w:t>Name</w:t>
       </w:r>
+      <w:proofErr w:type="spellEnd"/>
       <w:r>
         <w:rPr>
           <w:b/>
@@ -2333,6 +3430,7 @@
         </w:rPr>
         <w:t>-</w:t>
       </w:r>
+      <w:proofErr w:type="spellStart"/>
       <w:r>
         <w:rPr>
           <w:b/>
@@ -2340,6 +3438,7 @@
         </w:rPr>
         <w:t>Surname</w:t>
       </w:r>
+      <w:proofErr w:type="spellEnd"/>
       <w:r>
         <w:t>.</w:t>
       </w:r>

</xml_diff>